<commit_message>
Commit cau 5 lan 1
</commit_message>
<xml_diff>
--- a/BT Git 2.docx
+++ b/BT Git 2.docx
@@ -8,91 +8,9 @@
       </w:r>
     </w:p>
     <w:p>
-      <w:proofErr w:type="spellStart"/>
       <w:r>
-        <w:t>Giải</w:t>
+        <w:t>Giải thích và cho ví dụ minh họa các câu sau</w:t>
       </w:r>
-      <w:proofErr w:type="spellEnd"/>
-      <w:r>
-        <w:t xml:space="preserve"> </w:t>
-      </w:r>
-      <w:proofErr w:type="spellStart"/>
-      <w:r>
-        <w:t>thích</w:t>
-      </w:r>
-      <w:proofErr w:type="spellEnd"/>
-      <w:r>
-        <w:t xml:space="preserve"> </w:t>
-      </w:r>
-      <w:proofErr w:type="spellStart"/>
-      <w:r>
-        <w:t>và</w:t>
-      </w:r>
-      <w:proofErr w:type="spellEnd"/>
-      <w:r>
-        <w:t xml:space="preserve"> </w:t>
-      </w:r>
-      <w:proofErr w:type="spellStart"/>
-      <w:r>
-        <w:t>cho</w:t>
-      </w:r>
-      <w:proofErr w:type="spellEnd"/>
-      <w:r>
-        <w:t xml:space="preserve"> </w:t>
-      </w:r>
-      <w:proofErr w:type="spellStart"/>
-      <w:r>
-        <w:t>ví</w:t>
-      </w:r>
-      <w:proofErr w:type="spellEnd"/>
-      <w:r>
-        <w:t xml:space="preserve"> </w:t>
-      </w:r>
-      <w:proofErr w:type="spellStart"/>
-      <w:r>
-        <w:t>dụ</w:t>
-      </w:r>
-      <w:proofErr w:type="spellEnd"/>
-      <w:r>
-        <w:t xml:space="preserve"> </w:t>
-      </w:r>
-      <w:proofErr w:type="spellStart"/>
-      <w:r>
-        <w:t>minh</w:t>
-      </w:r>
-      <w:proofErr w:type="spellEnd"/>
-      <w:r>
-        <w:t xml:space="preserve"> </w:t>
-      </w:r>
-      <w:proofErr w:type="spellStart"/>
-      <w:r>
-        <w:t>họa</w:t>
-      </w:r>
-      <w:proofErr w:type="spellEnd"/>
-      <w:r>
-        <w:t xml:space="preserve"> </w:t>
-      </w:r>
-      <w:proofErr w:type="spellStart"/>
-      <w:r>
-        <w:t>các</w:t>
-      </w:r>
-      <w:proofErr w:type="spellEnd"/>
-      <w:r>
-        <w:t xml:space="preserve"> </w:t>
-      </w:r>
-      <w:proofErr w:type="spellStart"/>
-      <w:r>
-        <w:t>câu</w:t>
-      </w:r>
-      <w:proofErr w:type="spellEnd"/>
-      <w:r>
-        <w:t xml:space="preserve"> </w:t>
-      </w:r>
-      <w:proofErr w:type="spellStart"/>
-      <w:r>
-        <w:t>sau</w:t>
-      </w:r>
-      <w:proofErr w:type="spellEnd"/>
     </w:p>
     <w:p>
       <w:pPr>
@@ -102,51 +20,9 @@
           <w:numId w:val="1"/>
         </w:numPr>
       </w:pPr>
-      <w:proofErr w:type="spellStart"/>
       <w:r>
-        <w:t>Phân</w:t>
+        <w:t>Phân biệt các cấp độ reset</w:t>
       </w:r>
-      <w:proofErr w:type="spellEnd"/>
-      <w:r>
-        <w:t xml:space="preserve"> </w:t>
-      </w:r>
-      <w:proofErr w:type="spellStart"/>
-      <w:r>
-        <w:t>biệt</w:t>
-      </w:r>
-      <w:proofErr w:type="spellEnd"/>
-      <w:r>
-        <w:t xml:space="preserve"> </w:t>
-      </w:r>
-      <w:proofErr w:type="spellStart"/>
-      <w:r>
-        <w:t>các</w:t>
-      </w:r>
-      <w:proofErr w:type="spellEnd"/>
-      <w:r>
-        <w:t xml:space="preserve"> </w:t>
-      </w:r>
-      <w:proofErr w:type="spellStart"/>
-      <w:r>
-        <w:t>cấp</w:t>
-      </w:r>
-      <w:proofErr w:type="spellEnd"/>
-      <w:r>
-        <w:t xml:space="preserve"> </w:t>
-      </w:r>
-      <w:proofErr w:type="spellStart"/>
-      <w:r>
-        <w:t>độ</w:t>
-      </w:r>
-      <w:proofErr w:type="spellEnd"/>
-      <w:r>
-        <w:t xml:space="preserve"> </w:t>
-      </w:r>
-      <w:proofErr w:type="gramStart"/>
-      <w:r>
-        <w:t>reset</w:t>
-      </w:r>
-      <w:proofErr w:type="gramEnd"/>
     </w:p>
     <w:p>
       <w:pPr>
@@ -160,55 +36,24 @@
       <w:pPr>
         <w:pStyle w:val="ListParagraph"/>
       </w:pPr>
-      <w:proofErr w:type="spellStart"/>
       <w:r>
-        <w:t>Ví</w:t>
-      </w:r>
-      <w:proofErr w:type="spellEnd"/>
-      <w:r>
-        <w:t xml:space="preserve"> </w:t>
-      </w:r>
-      <w:proofErr w:type="spellStart"/>
-      <w:r>
-        <w:t>dụ</w:t>
-      </w:r>
-      <w:proofErr w:type="spellEnd"/>
-      <w:r>
-        <w:t>:</w:t>
+        <w:t>Ví dụ:</w:t>
       </w:r>
     </w:p>
     <w:p>
       <w:pPr>
         <w:pStyle w:val="ListParagraph"/>
       </w:pPr>
-      <w:proofErr w:type="spellStart"/>
       <w:r>
-        <w:t>Chup</w:t>
-      </w:r>
-      <w:proofErr w:type="spellEnd"/>
-      <w:r>
-        <w:t xml:space="preserve"> </w:t>
-      </w:r>
-      <w:proofErr w:type="spellStart"/>
-      <w:r>
-        <w:t>hinh</w:t>
-      </w:r>
-      <w:proofErr w:type="spellEnd"/>
-      <w:r>
-        <w:t xml:space="preserve"> log</w:t>
+        <w:t>Chup hinh log</w:t>
       </w:r>
     </w:p>
     <w:p>
       <w:pPr>
         <w:pStyle w:val="ListParagraph"/>
       </w:pPr>
-      <w:proofErr w:type="spellStart"/>
       <w:r>
-        <w:t>Nội</w:t>
-      </w:r>
-      <w:proofErr w:type="spellEnd"/>
-      <w:r>
-        <w:t xml:space="preserve"> dung file: …</w:t>
+        <w:t>Nội dung file: …</w:t>
       </w:r>
     </w:p>
     <w:p>
@@ -220,21 +65,8 @@
         </w:numPr>
       </w:pPr>
       <w:r>
-        <w:t xml:space="preserve">Merge </w:t>
+        <w:t>Merge và rebase</w:t>
       </w:r>
-      <w:proofErr w:type="spellStart"/>
-      <w:r>
-        <w:t>và</w:t>
-      </w:r>
-      <w:proofErr w:type="spellEnd"/>
-      <w:r>
-        <w:t xml:space="preserve"> </w:t>
-      </w:r>
-      <w:proofErr w:type="gramStart"/>
-      <w:r>
-        <w:t>rebase</w:t>
-      </w:r>
-      <w:proofErr w:type="gramEnd"/>
     </w:p>
     <w:p>
       <w:pPr>
@@ -245,31 +77,7 @@
         </w:numPr>
       </w:pPr>
       <w:r>
-        <w:t xml:space="preserve">Cherry pick dung </w:t>
-      </w:r>
-      <w:proofErr w:type="spellStart"/>
-      <w:r>
-        <w:t>để</w:t>
-      </w:r>
-      <w:proofErr w:type="spellEnd"/>
-      <w:r>
-        <w:t xml:space="preserve"> </w:t>
-      </w:r>
-      <w:proofErr w:type="spellStart"/>
-      <w:r>
-        <w:t>làm</w:t>
-      </w:r>
-      <w:proofErr w:type="spellEnd"/>
-      <w:r>
-        <w:t xml:space="preserve"> </w:t>
-      </w:r>
-      <w:proofErr w:type="spellStart"/>
-      <w:r>
-        <w:t>gì</w:t>
-      </w:r>
-      <w:proofErr w:type="spellEnd"/>
-      <w:r>
-        <w:t>?</w:t>
+        <w:t>Cherry pick dung để làm gì?</w:t>
       </w:r>
     </w:p>
     <w:p>
@@ -280,37 +88,8 @@
           <w:numId w:val="1"/>
         </w:numPr>
       </w:pPr>
-      <w:proofErr w:type="spellStart"/>
       <w:r>
-        <w:t>Hướng</w:t>
-      </w:r>
-      <w:proofErr w:type="spellEnd"/>
-      <w:r>
-        <w:t xml:space="preserve"> </w:t>
-      </w:r>
-      <w:proofErr w:type="spellStart"/>
-      <w:r>
-        <w:t>dẫn</w:t>
-      </w:r>
-      <w:proofErr w:type="spellEnd"/>
-      <w:r>
-        <w:t xml:space="preserve"> </w:t>
-      </w:r>
-      <w:proofErr w:type="spellStart"/>
-      <w:r>
-        <w:t>sử</w:t>
-      </w:r>
-      <w:proofErr w:type="spellEnd"/>
-      <w:r>
-        <w:t xml:space="preserve"> </w:t>
-      </w:r>
-      <w:proofErr w:type="spellStart"/>
-      <w:r>
-        <w:t>dụng</w:t>
-      </w:r>
-      <w:proofErr w:type="spellEnd"/>
-      <w:r>
-        <w:t xml:space="preserve"> stash</w:t>
+        <w:t>Hướng dẫn sử dụng stash</w:t>
       </w:r>
     </w:p>
     <w:p>
@@ -320,30 +99,1261 @@
           <w:ilvl w:val="0"/>
           <w:numId w:val="1"/>
         </w:numPr>
-      </w:pPr>
-      <w:proofErr w:type="spellStart"/>
+        <w:rPr>
+          <w:rFonts w:cstheme="minorHAnsi"/>
+          <w:sz w:val="24"/>
+          <w:szCs w:val="24"/>
+        </w:rPr>
+      </w:pPr>
       <w:r>
-        <w:t>Cách</w:t>
+        <w:rPr>
+          <w:rFonts w:cstheme="minorHAnsi"/>
+          <w:sz w:val="24"/>
+          <w:szCs w:val="24"/>
+        </w:rPr>
+        <w:t>Cách sử dụng git diff (Hiếu)</w:t>
       </w:r>
-      <w:proofErr w:type="spellEnd"/>
+    </w:p>
+    <w:p>
+      <w:pPr>
+        <w:pStyle w:val="ListParagraph"/>
+        <w:numPr>
+          <w:ilvl w:val="0"/>
+          <w:numId w:val="3"/>
+        </w:numPr>
+        <w:rPr>
+          <w:rFonts w:cstheme="minorHAnsi"/>
+          <w:sz w:val="24"/>
+          <w:szCs w:val="24"/>
+        </w:rPr>
+      </w:pPr>
       <w:r>
-        <w:t xml:space="preserve"> </w:t>
+        <w:rPr>
+          <w:rFonts w:cstheme="minorHAnsi"/>
+          <w:sz w:val="24"/>
+          <w:szCs w:val="24"/>
+        </w:rPr>
+        <w:t>Lệnh git diff là một công cụ thiết yếu trong Git, được sử dụng để hiển thị sự khác biệt (difference) giữa hai "cây" (trees) trong Git. Các "cây" này có thể là:</w:t>
       </w:r>
-      <w:proofErr w:type="spellStart"/>
+    </w:p>
+    <w:p>
+      <w:pPr>
+        <w:pStyle w:val="ListParagraph"/>
+        <w:numPr>
+          <w:ilvl w:val="1"/>
+          <w:numId w:val="3"/>
+        </w:numPr>
+        <w:rPr>
+          <w:rFonts w:cstheme="minorHAnsi"/>
+          <w:sz w:val="24"/>
+          <w:szCs w:val="24"/>
+        </w:rPr>
+      </w:pPr>
       <w:r>
-        <w:t>sử</w:t>
+        <w:rPr>
+          <w:rFonts w:cstheme="minorHAnsi"/>
+          <w:sz w:val="24"/>
+          <w:szCs w:val="24"/>
+        </w:rPr>
+        <w:t>Working Directory (WD): Các tập tin bạn đang làm việc hiện tại, bao gồm các thay đổi chưa được lưu trữ.</w:t>
       </w:r>
-      <w:proofErr w:type="spellEnd"/>
+    </w:p>
+    <w:p>
+      <w:pPr>
+        <w:pStyle w:val="ListParagraph"/>
+        <w:numPr>
+          <w:ilvl w:val="1"/>
+          <w:numId w:val="3"/>
+        </w:numPr>
+        <w:rPr>
+          <w:rFonts w:cstheme="minorHAnsi"/>
+          <w:sz w:val="24"/>
+          <w:szCs w:val="24"/>
+        </w:rPr>
+      </w:pPr>
       <w:r>
-        <w:t xml:space="preserve"> </w:t>
+        <w:rPr>
+          <w:rFonts w:cstheme="minorHAnsi"/>
+          <w:sz w:val="24"/>
+          <w:szCs w:val="24"/>
+        </w:rPr>
+        <w:t>Staging Area (Index): Khu vực chứa các thay đổi đã được đánh dấu để chuẩn bị cho commit tiếp theo (git add).</w:t>
       </w:r>
-      <w:proofErr w:type="spellStart"/>
+    </w:p>
+    <w:p>
+      <w:pPr>
+        <w:pStyle w:val="ListParagraph"/>
+        <w:numPr>
+          <w:ilvl w:val="1"/>
+          <w:numId w:val="3"/>
+        </w:numPr>
+        <w:rPr>
+          <w:rFonts w:cstheme="minorHAnsi"/>
+          <w:sz w:val="24"/>
+          <w:szCs w:val="24"/>
+        </w:rPr>
+      </w:pPr>
       <w:r>
-        <w:t>dụng</w:t>
+        <w:rPr>
+          <w:rFonts w:cstheme="minorHAnsi"/>
+          <w:sz w:val="24"/>
+          <w:szCs w:val="24"/>
+        </w:rPr>
+        <w:t>Commit: Một phiên bản ổn định của dự án đã được lưu trữ trong lịch sử Git.</w:t>
       </w:r>
-      <w:proofErr w:type="spellEnd"/>
+    </w:p>
+    <w:p>
+      <w:pPr>
+        <w:pStyle w:val="ListParagraph"/>
+        <w:numPr>
+          <w:ilvl w:val="1"/>
+          <w:numId w:val="3"/>
+        </w:numPr>
+        <w:rPr>
+          <w:rFonts w:cstheme="minorHAnsi"/>
+          <w:sz w:val="24"/>
+          <w:szCs w:val="24"/>
+        </w:rPr>
+      </w:pPr>
       <w:r>
-        <w:t xml:space="preserve"> git diff</w:t>
+        <w:rPr>
+          <w:rFonts w:cstheme="minorHAnsi"/>
+          <w:sz w:val="24"/>
+          <w:szCs w:val="24"/>
+        </w:rPr>
+        <w:t>Branch: Một chuỗi các commit.</w:t>
+      </w:r>
+    </w:p>
+    <w:p>
+      <w:pPr>
+        <w:pStyle w:val="ListParagraph"/>
+        <w:numPr>
+          <w:ilvl w:val="0"/>
+          <w:numId w:val="2"/>
+        </w:numPr>
+        <w:rPr>
+          <w:rFonts w:cstheme="minorHAnsi"/>
+          <w:sz w:val="24"/>
+          <w:szCs w:val="24"/>
+        </w:rPr>
+      </w:pPr>
+      <w:r>
+        <w:rPr>
+          <w:rFonts w:cstheme="minorHAnsi"/>
+          <w:sz w:val="24"/>
+          <w:szCs w:val="24"/>
+        </w:rPr>
+        <w:t>Các trường hợp sử dụng phổ biến:</w:t>
+      </w:r>
+    </w:p>
+    <w:tbl>
+      <w:tblPr>
+        <w:tblStyle w:val="PlainTable1"/>
+        <w:tblW w:w="0" w:type="auto"/>
+        <w:tblLook w:val="04A0" w:firstRow="1" w:lastRow="0" w:firstColumn="1" w:lastColumn="0" w:noHBand="0" w:noVBand="1"/>
+      </w:tblPr>
+      <w:tblGrid>
+        <w:gridCol w:w="2195"/>
+        <w:gridCol w:w="3041"/>
+        <w:gridCol w:w="4114"/>
+      </w:tblGrid>
+      <w:tr>
+        <w:trPr>
+          <w:cnfStyle w:val="100000000000" w:firstRow="1" w:lastRow="0" w:firstColumn="0" w:lastColumn="0" w:oddVBand="0" w:evenVBand="0" w:oddHBand="0" w:evenHBand="0" w:firstRowFirstColumn="0" w:firstRowLastColumn="0" w:lastRowFirstColumn="0" w:lastRowLastColumn="0"/>
+        </w:trPr>
+        <w:tc>
+          <w:tcPr>
+            <w:cnfStyle w:val="001000000000" w:firstRow="0" w:lastRow="0" w:firstColumn="1" w:lastColumn="0" w:oddVBand="0" w:evenVBand="0" w:oddHBand="0" w:evenHBand="0" w:firstRowFirstColumn="0" w:firstRowLastColumn="0" w:lastRowFirstColumn="0" w:lastRowLastColumn="0"/>
+            <w:tcW w:w="2195" w:type="dxa"/>
+            <w:vAlign w:val="center"/>
+            <w:hideMark/>
+          </w:tcPr>
+          <w:p>
+            <w:pPr>
+              <w:spacing w:after="0" w:line="240" w:lineRule="auto"/>
+              <w:jc w:val="center"/>
+              <w:rPr>
+                <w:rFonts w:eastAsia="Times New Roman" w:cstheme="minorHAnsi"/>
+                <w:b/>
+                <w:bCs/>
+                <w:color w:val="1B1C1D"/>
+                <w:kern w:val="0"/>
+                <w:sz w:val="24"/>
+                <w:szCs w:val="24"/>
+                <w14:ligatures w14:val="none"/>
+              </w:rPr>
+            </w:pPr>
+            <w:r>
+              <w:rPr>
+                <w:rFonts w:eastAsia="Times New Roman" w:cstheme="minorHAnsi"/>
+                <w:b/>
+                <w:bCs/>
+                <w:color w:val="1B1C1D"/>
+                <w:kern w:val="0"/>
+                <w:sz w:val="24"/>
+                <w:szCs w:val="24"/>
+                <w:bdr w:val="none" w:sz="0" w:space="0" w:color="auto" w:frame="1"/>
+                <w14:ligatures w14:val="none"/>
+              </w:rPr>
+              <w:t>Lệnh</w:t>
+            </w:r>
+          </w:p>
+        </w:tc>
+        <w:tc>
+          <w:tcPr>
+            <w:tcW w:w="3041" w:type="dxa"/>
+            <w:vAlign w:val="center"/>
+            <w:hideMark/>
+          </w:tcPr>
+          <w:p>
+            <w:pPr>
+              <w:spacing w:after="0" w:line="240" w:lineRule="auto"/>
+              <w:jc w:val="center"/>
+              <w:cnfStyle w:val="100000000000" w:firstRow="1" w:lastRow="0" w:firstColumn="0" w:lastColumn="0" w:oddVBand="0" w:evenVBand="0" w:oddHBand="0" w:evenHBand="0" w:firstRowFirstColumn="0" w:firstRowLastColumn="0" w:lastRowFirstColumn="0" w:lastRowLastColumn="0"/>
+              <w:rPr>
+                <w:rFonts w:eastAsia="Times New Roman" w:cstheme="minorHAnsi"/>
+                <w:b/>
+                <w:bCs/>
+                <w:color w:val="1B1C1D"/>
+                <w:kern w:val="0"/>
+                <w:sz w:val="24"/>
+                <w:szCs w:val="24"/>
+                <w14:ligatures w14:val="none"/>
+              </w:rPr>
+            </w:pPr>
+            <w:r>
+              <w:rPr>
+                <w:rFonts w:eastAsia="Times New Roman" w:cstheme="minorHAnsi"/>
+                <w:b/>
+                <w:bCs/>
+                <w:color w:val="1B1C1D"/>
+                <w:kern w:val="0"/>
+                <w:sz w:val="24"/>
+                <w:szCs w:val="24"/>
+                <w:bdr w:val="none" w:sz="0" w:space="0" w:color="auto" w:frame="1"/>
+                <w14:ligatures w14:val="none"/>
+              </w:rPr>
+              <w:t>So sánh giữa</w:t>
+            </w:r>
+          </w:p>
+        </w:tc>
+        <w:tc>
+          <w:tcPr>
+            <w:tcW w:w="0" w:type="auto"/>
+            <w:vAlign w:val="center"/>
+            <w:hideMark/>
+          </w:tcPr>
+          <w:p>
+            <w:pPr>
+              <w:spacing w:after="0" w:line="240" w:lineRule="auto"/>
+              <w:jc w:val="center"/>
+              <w:cnfStyle w:val="100000000000" w:firstRow="1" w:lastRow="0" w:firstColumn="0" w:lastColumn="0" w:oddVBand="0" w:evenVBand="0" w:oddHBand="0" w:evenHBand="0" w:firstRowFirstColumn="0" w:firstRowLastColumn="0" w:lastRowFirstColumn="0" w:lastRowLastColumn="0"/>
+              <w:rPr>
+                <w:rFonts w:eastAsia="Times New Roman" w:cstheme="minorHAnsi"/>
+                <w:b/>
+                <w:bCs/>
+                <w:color w:val="1B1C1D"/>
+                <w:kern w:val="0"/>
+                <w:sz w:val="24"/>
+                <w:szCs w:val="24"/>
+                <w14:ligatures w14:val="none"/>
+              </w:rPr>
+            </w:pPr>
+            <w:r>
+              <w:rPr>
+                <w:rFonts w:eastAsia="Times New Roman" w:cstheme="minorHAnsi"/>
+                <w:b/>
+                <w:bCs/>
+                <w:color w:val="1B1C1D"/>
+                <w:kern w:val="0"/>
+                <w:sz w:val="24"/>
+                <w:szCs w:val="24"/>
+                <w:bdr w:val="none" w:sz="0" w:space="0" w:color="auto" w:frame="1"/>
+                <w14:ligatures w14:val="none"/>
+              </w:rPr>
+              <w:t>Mô tả</w:t>
+            </w:r>
+          </w:p>
+        </w:tc>
+      </w:tr>
+      <w:tr>
+        <w:trPr>
+          <w:cnfStyle w:val="000000100000" w:firstRow="0" w:lastRow="0" w:firstColumn="0" w:lastColumn="0" w:oddVBand="0" w:evenVBand="0" w:oddHBand="1" w:evenHBand="0" w:firstRowFirstColumn="0" w:firstRowLastColumn="0" w:lastRowFirstColumn="0" w:lastRowLastColumn="0"/>
+        </w:trPr>
+        <w:tc>
+          <w:tcPr>
+            <w:cnfStyle w:val="001000000000" w:firstRow="0" w:lastRow="0" w:firstColumn="1" w:lastColumn="0" w:oddVBand="0" w:evenVBand="0" w:oddHBand="0" w:evenHBand="0" w:firstRowFirstColumn="0" w:firstRowLastColumn="0" w:lastRowFirstColumn="0" w:lastRowLastColumn="0"/>
+            <w:tcW w:w="2195" w:type="dxa"/>
+            <w:vAlign w:val="center"/>
+            <w:hideMark/>
+          </w:tcPr>
+          <w:p>
+            <w:pPr>
+              <w:spacing w:after="0" w:line="240" w:lineRule="auto"/>
+              <w:jc w:val="center"/>
+              <w:rPr>
+                <w:rFonts w:eastAsia="Times New Roman" w:cstheme="minorHAnsi"/>
+                <w:b/>
+                <w:bCs/>
+                <w:color w:val="1B1C1D"/>
+                <w:kern w:val="0"/>
+                <w:sz w:val="24"/>
+                <w:szCs w:val="24"/>
+                <w14:ligatures w14:val="none"/>
+              </w:rPr>
+            </w:pPr>
+            <w:r>
+              <w:rPr>
+                <w:rFonts w:eastAsia="Times New Roman" w:cstheme="minorHAnsi"/>
+                <w:b/>
+                <w:bCs/>
+                <w:color w:val="444746"/>
+                <w:kern w:val="0"/>
+                <w:sz w:val="20"/>
+                <w:szCs w:val="20"/>
+                <w:bdr w:val="none" w:sz="0" w:space="0" w:color="auto" w:frame="1"/>
+                <w14:ligatures w14:val="none"/>
+              </w:rPr>
+              <w:t>git diff</w:t>
+            </w:r>
+          </w:p>
+        </w:tc>
+        <w:tc>
+          <w:tcPr>
+            <w:tcW w:w="3041" w:type="dxa"/>
+            <w:vAlign w:val="center"/>
+            <w:hideMark/>
+          </w:tcPr>
+          <w:p>
+            <w:pPr>
+              <w:spacing w:after="0" w:line="240" w:lineRule="auto"/>
+              <w:jc w:val="center"/>
+              <w:cnfStyle w:val="000000100000" w:firstRow="0" w:lastRow="0" w:firstColumn="0" w:lastColumn="0" w:oddVBand="0" w:evenVBand="0" w:oddHBand="1" w:evenHBand="0" w:firstRowFirstColumn="0" w:firstRowLastColumn="0" w:lastRowFirstColumn="0" w:lastRowLastColumn="0"/>
+              <w:rPr>
+                <w:rFonts w:eastAsia="Times New Roman" w:cstheme="minorHAnsi"/>
+                <w:color w:val="1B1C1D"/>
+                <w:kern w:val="0"/>
+                <w:sz w:val="24"/>
+                <w:szCs w:val="24"/>
+                <w14:ligatures w14:val="none"/>
+              </w:rPr>
+            </w:pPr>
+            <w:r>
+              <w:rPr>
+                <w:rFonts w:eastAsia="Times New Roman" w:cstheme="minorHAnsi"/>
+                <w:color w:val="1B1C1D"/>
+                <w:kern w:val="0"/>
+                <w:sz w:val="24"/>
+                <w:szCs w:val="24"/>
+                <w:bdr w:val="none" w:sz="0" w:space="0" w:color="auto" w:frame="1"/>
+                <w14:ligatures w14:val="none"/>
+              </w:rPr>
+              <w:t>Working Directory</w:t>
+            </w:r>
+            <w:r>
+              <w:rPr>
+                <w:rFonts w:eastAsia="Times New Roman" w:cstheme="minorHAnsi"/>
+                <w:color w:val="1B1C1D"/>
+                <w:kern w:val="0"/>
+                <w:sz w:val="24"/>
+                <w:szCs w:val="24"/>
+                <w14:ligatures w14:val="none"/>
+              </w:rPr>
+              <w:t xml:space="preserve"> và </w:t>
+            </w:r>
+            <w:r>
+              <w:rPr>
+                <w:rFonts w:eastAsia="Times New Roman" w:cstheme="minorHAnsi"/>
+                <w:color w:val="1B1C1D"/>
+                <w:kern w:val="0"/>
+                <w:sz w:val="24"/>
+                <w:szCs w:val="24"/>
+                <w:bdr w:val="none" w:sz="0" w:space="0" w:color="auto" w:frame="1"/>
+                <w14:ligatures w14:val="none"/>
+              </w:rPr>
+              <w:t>Staging Area</w:t>
+            </w:r>
+          </w:p>
+        </w:tc>
+        <w:tc>
+          <w:tcPr>
+            <w:tcW w:w="0" w:type="auto"/>
+            <w:vAlign w:val="center"/>
+            <w:hideMark/>
+          </w:tcPr>
+          <w:p>
+            <w:pPr>
+              <w:spacing w:after="0" w:line="240" w:lineRule="auto"/>
+              <w:cnfStyle w:val="000000100000" w:firstRow="0" w:lastRow="0" w:firstColumn="0" w:lastColumn="0" w:oddVBand="0" w:evenVBand="0" w:oddHBand="1" w:evenHBand="0" w:firstRowFirstColumn="0" w:firstRowLastColumn="0" w:lastRowFirstColumn="0" w:lastRowLastColumn="0"/>
+              <w:rPr>
+                <w:rFonts w:eastAsia="Times New Roman" w:cstheme="minorHAnsi"/>
+                <w:color w:val="1B1C1D"/>
+                <w:kern w:val="0"/>
+                <w:sz w:val="24"/>
+                <w:szCs w:val="24"/>
+                <w14:ligatures w14:val="none"/>
+              </w:rPr>
+            </w:pPr>
+            <w:r>
+              <w:rPr>
+                <w:rFonts w:eastAsia="Times New Roman" w:cstheme="minorHAnsi"/>
+                <w:color w:val="1B1C1D"/>
+                <w:kern w:val="0"/>
+                <w:sz w:val="24"/>
+                <w:szCs w:val="24"/>
+                <w14:ligatures w14:val="none"/>
+              </w:rPr>
+              <w:t xml:space="preserve">Hiển thị những thay đổi trong working directory chưa được thêm vào staging area (chưa </w:t>
+            </w:r>
+            <w:r>
+              <w:rPr>
+                <w:rFonts w:eastAsia="Times New Roman" w:cstheme="minorHAnsi"/>
+                <w:color w:val="444746"/>
+                <w:kern w:val="0"/>
+                <w:sz w:val="20"/>
+                <w:szCs w:val="20"/>
+                <w:bdr w:val="none" w:sz="0" w:space="0" w:color="auto" w:frame="1"/>
+                <w14:ligatures w14:val="none"/>
+              </w:rPr>
+              <w:t>git add</w:t>
+            </w:r>
+            <w:r>
+              <w:rPr>
+                <w:rFonts w:eastAsia="Times New Roman" w:cstheme="minorHAnsi"/>
+                <w:color w:val="1B1C1D"/>
+                <w:kern w:val="0"/>
+                <w:sz w:val="24"/>
+                <w:szCs w:val="24"/>
+                <w14:ligatures w14:val="none"/>
+              </w:rPr>
+              <w:t>).</w:t>
+            </w:r>
+          </w:p>
+        </w:tc>
+      </w:tr>
+      <w:tr>
+        <w:trPr>
+          <w:trHeight w:val="782"/>
+        </w:trPr>
+        <w:tc>
+          <w:tcPr>
+            <w:cnfStyle w:val="001000000000" w:firstRow="0" w:lastRow="0" w:firstColumn="1" w:lastColumn="0" w:oddVBand="0" w:evenVBand="0" w:oddHBand="0" w:evenHBand="0" w:firstRowFirstColumn="0" w:firstRowLastColumn="0" w:lastRowFirstColumn="0" w:lastRowLastColumn="0"/>
+            <w:tcW w:w="2195" w:type="dxa"/>
+            <w:vAlign w:val="center"/>
+            <w:hideMark/>
+          </w:tcPr>
+          <w:p>
+            <w:pPr>
+              <w:spacing w:after="0" w:line="240" w:lineRule="auto"/>
+              <w:jc w:val="center"/>
+              <w:rPr>
+                <w:rFonts w:eastAsia="Times New Roman" w:cstheme="minorHAnsi"/>
+                <w:b/>
+                <w:bCs/>
+                <w:color w:val="1B1C1D"/>
+                <w:kern w:val="0"/>
+                <w:sz w:val="24"/>
+                <w:szCs w:val="24"/>
+                <w14:ligatures w14:val="none"/>
+              </w:rPr>
+            </w:pPr>
+            <w:r>
+              <w:rPr>
+                <w:rFonts w:eastAsia="Times New Roman" w:cstheme="minorHAnsi"/>
+                <w:b/>
+                <w:bCs/>
+                <w:color w:val="444746"/>
+                <w:kern w:val="0"/>
+                <w:sz w:val="20"/>
+                <w:szCs w:val="20"/>
+                <w:bdr w:val="none" w:sz="0" w:space="0" w:color="auto" w:frame="1"/>
+                <w14:ligatures w14:val="none"/>
+              </w:rPr>
+              <w:t>git diff --staged</w:t>
+            </w:r>
+            <w:r>
+              <w:rPr>
+                <w:rFonts w:eastAsia="Times New Roman" w:cstheme="minorHAnsi"/>
+                <w:b/>
+                <w:bCs/>
+                <w:color w:val="1B1C1D"/>
+                <w:kern w:val="0"/>
+                <w:sz w:val="24"/>
+                <w:szCs w:val="24"/>
+                <w14:ligatures w14:val="none"/>
+              </w:rPr>
+              <w:t xml:space="preserve"> </w:t>
+            </w:r>
+            <w:r>
+              <w:rPr>
+                <w:rFonts w:eastAsia="Times New Roman" w:cstheme="minorHAnsi"/>
+                <w:b/>
+                <w:bCs/>
+                <w:color w:val="1B1C1D"/>
+                <w:kern w:val="0"/>
+                <w:sz w:val="24"/>
+                <w:szCs w:val="24"/>
+                <w14:ligatures w14:val="none"/>
+              </w:rPr>
+              <w:t>/</w:t>
+            </w:r>
+            <w:r>
+              <w:rPr>
+                <w:rFonts w:eastAsia="Times New Roman" w:cstheme="minorHAnsi"/>
+                <w:b/>
+                <w:bCs/>
+                <w:color w:val="1B1C1D"/>
+                <w:kern w:val="0"/>
+                <w:sz w:val="24"/>
+                <w:szCs w:val="24"/>
+                <w14:ligatures w14:val="none"/>
+              </w:rPr>
+              <w:t xml:space="preserve"> </w:t>
+            </w:r>
+            <w:r>
+              <w:rPr>
+                <w:rFonts w:eastAsia="Times New Roman" w:cstheme="minorHAnsi"/>
+                <w:b/>
+                <w:bCs/>
+                <w:color w:val="444746"/>
+                <w:kern w:val="0"/>
+                <w:sz w:val="20"/>
+                <w:szCs w:val="20"/>
+                <w:bdr w:val="none" w:sz="0" w:space="0" w:color="auto" w:frame="1"/>
+                <w14:ligatures w14:val="none"/>
+              </w:rPr>
+              <w:t>git diff --cached</w:t>
+            </w:r>
+          </w:p>
+        </w:tc>
+        <w:tc>
+          <w:tcPr>
+            <w:tcW w:w="3041" w:type="dxa"/>
+            <w:vAlign w:val="center"/>
+            <w:hideMark/>
+          </w:tcPr>
+          <w:p>
+            <w:pPr>
+              <w:spacing w:after="0" w:line="240" w:lineRule="auto"/>
+              <w:jc w:val="center"/>
+              <w:cnfStyle w:val="000000000000" w:firstRow="0" w:lastRow="0" w:firstColumn="0" w:lastColumn="0" w:oddVBand="0" w:evenVBand="0" w:oddHBand="0" w:evenHBand="0" w:firstRowFirstColumn="0" w:firstRowLastColumn="0" w:lastRowFirstColumn="0" w:lastRowLastColumn="0"/>
+              <w:rPr>
+                <w:rFonts w:eastAsia="Times New Roman" w:cstheme="minorHAnsi"/>
+                <w:color w:val="1B1C1D"/>
+                <w:kern w:val="0"/>
+                <w:sz w:val="24"/>
+                <w:szCs w:val="24"/>
+                <w14:ligatures w14:val="none"/>
+              </w:rPr>
+            </w:pPr>
+            <w:r>
+              <w:rPr>
+                <w:rFonts w:eastAsia="Times New Roman" w:cstheme="minorHAnsi"/>
+                <w:color w:val="1B1C1D"/>
+                <w:kern w:val="0"/>
+                <w:sz w:val="24"/>
+                <w:szCs w:val="24"/>
+                <w:bdr w:val="none" w:sz="0" w:space="0" w:color="auto" w:frame="1"/>
+                <w14:ligatures w14:val="none"/>
+              </w:rPr>
+              <w:t>Staging Area</w:t>
+            </w:r>
+            <w:r>
+              <w:rPr>
+                <w:rFonts w:eastAsia="Times New Roman" w:cstheme="minorHAnsi"/>
+                <w:color w:val="1B1C1D"/>
+                <w:kern w:val="0"/>
+                <w:sz w:val="24"/>
+                <w:szCs w:val="24"/>
+                <w14:ligatures w14:val="none"/>
+              </w:rPr>
+              <w:t xml:space="preserve"> và </w:t>
+            </w:r>
+            <w:r>
+              <w:rPr>
+                <w:rFonts w:eastAsia="Times New Roman" w:cstheme="minorHAnsi"/>
+                <w:color w:val="1B1C1D"/>
+                <w:kern w:val="0"/>
+                <w:sz w:val="24"/>
+                <w:szCs w:val="24"/>
+                <w:bdr w:val="none" w:sz="0" w:space="0" w:color="auto" w:frame="1"/>
+                <w14:ligatures w14:val="none"/>
+              </w:rPr>
+              <w:t>HEAD</w:t>
+            </w:r>
+            <w:r>
+              <w:rPr>
+                <w:rFonts w:eastAsia="Times New Roman" w:cstheme="minorHAnsi"/>
+                <w:color w:val="1B1C1D"/>
+                <w:kern w:val="0"/>
+                <w:sz w:val="24"/>
+                <w:szCs w:val="24"/>
+                <w14:ligatures w14:val="none"/>
+              </w:rPr>
+              <w:t xml:space="preserve"> (commit cuối cùng)</w:t>
+            </w:r>
+          </w:p>
+        </w:tc>
+        <w:tc>
+          <w:tcPr>
+            <w:tcW w:w="0" w:type="auto"/>
+            <w:vAlign w:val="center"/>
+            <w:hideMark/>
+          </w:tcPr>
+          <w:p>
+            <w:pPr>
+              <w:spacing w:after="0" w:line="240" w:lineRule="auto"/>
+              <w:cnfStyle w:val="000000000000" w:firstRow="0" w:lastRow="0" w:firstColumn="0" w:lastColumn="0" w:oddVBand="0" w:evenVBand="0" w:oddHBand="0" w:evenHBand="0" w:firstRowFirstColumn="0" w:firstRowLastColumn="0" w:lastRowFirstColumn="0" w:lastRowLastColumn="0"/>
+              <w:rPr>
+                <w:rFonts w:eastAsia="Times New Roman" w:cstheme="minorHAnsi"/>
+                <w:color w:val="1B1C1D"/>
+                <w:kern w:val="0"/>
+                <w:sz w:val="24"/>
+                <w:szCs w:val="24"/>
+                <w14:ligatures w14:val="none"/>
+              </w:rPr>
+            </w:pPr>
+            <w:r>
+              <w:rPr>
+                <w:rFonts w:eastAsia="Times New Roman" w:cstheme="minorHAnsi"/>
+                <w:color w:val="1B1C1D"/>
+                <w:kern w:val="0"/>
+                <w:sz w:val="24"/>
+                <w:szCs w:val="24"/>
+                <w14:ligatures w14:val="none"/>
+              </w:rPr>
+              <w:t>Hiển thị những thay đổi đã được staged (</w:t>
+            </w:r>
+            <w:r>
+              <w:rPr>
+                <w:rFonts w:eastAsia="Times New Roman" w:cstheme="minorHAnsi"/>
+                <w:color w:val="444746"/>
+                <w:kern w:val="0"/>
+                <w:sz w:val="20"/>
+                <w:szCs w:val="20"/>
+                <w:bdr w:val="none" w:sz="0" w:space="0" w:color="auto" w:frame="1"/>
+                <w14:ligatures w14:val="none"/>
+              </w:rPr>
+              <w:t>git add</w:t>
+            </w:r>
+            <w:r>
+              <w:rPr>
+                <w:rFonts w:eastAsia="Times New Roman" w:cstheme="minorHAnsi"/>
+                <w:color w:val="1B1C1D"/>
+                <w:kern w:val="0"/>
+                <w:sz w:val="24"/>
+                <w:szCs w:val="24"/>
+                <w14:ligatures w14:val="none"/>
+              </w:rPr>
+              <w:t>) nhưng chưa được commit.</w:t>
+            </w:r>
+          </w:p>
+        </w:tc>
+      </w:tr>
+      <w:tr>
+        <w:trPr>
+          <w:cnfStyle w:val="000000100000" w:firstRow="0" w:lastRow="0" w:firstColumn="0" w:lastColumn="0" w:oddVBand="0" w:evenVBand="0" w:oddHBand="1" w:evenHBand="0" w:firstRowFirstColumn="0" w:firstRowLastColumn="0" w:lastRowFirstColumn="0" w:lastRowLastColumn="0"/>
+        </w:trPr>
+        <w:tc>
+          <w:tcPr>
+            <w:cnfStyle w:val="001000000000" w:firstRow="0" w:lastRow="0" w:firstColumn="1" w:lastColumn="0" w:oddVBand="0" w:evenVBand="0" w:oddHBand="0" w:evenHBand="0" w:firstRowFirstColumn="0" w:firstRowLastColumn="0" w:lastRowFirstColumn="0" w:lastRowLastColumn="0"/>
+            <w:tcW w:w="2195" w:type="dxa"/>
+            <w:vAlign w:val="center"/>
+            <w:hideMark/>
+          </w:tcPr>
+          <w:p>
+            <w:pPr>
+              <w:spacing w:after="0" w:line="240" w:lineRule="auto"/>
+              <w:jc w:val="center"/>
+              <w:rPr>
+                <w:rFonts w:eastAsia="Times New Roman" w:cstheme="minorHAnsi"/>
+                <w:b/>
+                <w:bCs/>
+                <w:color w:val="1B1C1D"/>
+                <w:kern w:val="0"/>
+                <w:sz w:val="24"/>
+                <w:szCs w:val="24"/>
+                <w14:ligatures w14:val="none"/>
+              </w:rPr>
+            </w:pPr>
+            <w:r>
+              <w:rPr>
+                <w:rFonts w:eastAsia="Times New Roman" w:cstheme="minorHAnsi"/>
+                <w:b/>
+                <w:bCs/>
+                <w:color w:val="444746"/>
+                <w:kern w:val="0"/>
+                <w:sz w:val="20"/>
+                <w:szCs w:val="20"/>
+                <w:bdr w:val="none" w:sz="0" w:space="0" w:color="auto" w:frame="1"/>
+                <w14:ligatures w14:val="none"/>
+              </w:rPr>
+              <w:t>git diff HEAD</w:t>
+            </w:r>
+          </w:p>
+        </w:tc>
+        <w:tc>
+          <w:tcPr>
+            <w:tcW w:w="3041" w:type="dxa"/>
+            <w:vAlign w:val="center"/>
+            <w:hideMark/>
+          </w:tcPr>
+          <w:p>
+            <w:pPr>
+              <w:spacing w:after="0" w:line="240" w:lineRule="auto"/>
+              <w:jc w:val="center"/>
+              <w:cnfStyle w:val="000000100000" w:firstRow="0" w:lastRow="0" w:firstColumn="0" w:lastColumn="0" w:oddVBand="0" w:evenVBand="0" w:oddHBand="1" w:evenHBand="0" w:firstRowFirstColumn="0" w:firstRowLastColumn="0" w:lastRowFirstColumn="0" w:lastRowLastColumn="0"/>
+              <w:rPr>
+                <w:rFonts w:eastAsia="Times New Roman" w:cstheme="minorHAnsi"/>
+                <w:color w:val="1B1C1D"/>
+                <w:kern w:val="0"/>
+                <w:sz w:val="24"/>
+                <w:szCs w:val="24"/>
+                <w14:ligatures w14:val="none"/>
+              </w:rPr>
+            </w:pPr>
+            <w:r>
+              <w:rPr>
+                <w:rFonts w:eastAsia="Times New Roman" w:cstheme="minorHAnsi"/>
+                <w:color w:val="1B1C1D"/>
+                <w:kern w:val="0"/>
+                <w:sz w:val="24"/>
+                <w:szCs w:val="24"/>
+                <w:bdr w:val="none" w:sz="0" w:space="0" w:color="auto" w:frame="1"/>
+                <w14:ligatures w14:val="none"/>
+              </w:rPr>
+              <w:t>Working Directory</w:t>
+            </w:r>
+            <w:r>
+              <w:rPr>
+                <w:rFonts w:eastAsia="Times New Roman" w:cstheme="minorHAnsi"/>
+                <w:color w:val="1B1C1D"/>
+                <w:kern w:val="0"/>
+                <w:sz w:val="24"/>
+                <w:szCs w:val="24"/>
+                <w14:ligatures w14:val="none"/>
+              </w:rPr>
+              <w:t xml:space="preserve"> và </w:t>
+            </w:r>
+            <w:r>
+              <w:rPr>
+                <w:rFonts w:eastAsia="Times New Roman" w:cstheme="minorHAnsi"/>
+                <w:color w:val="1B1C1D"/>
+                <w:kern w:val="0"/>
+                <w:sz w:val="24"/>
+                <w:szCs w:val="24"/>
+                <w:bdr w:val="none" w:sz="0" w:space="0" w:color="auto" w:frame="1"/>
+                <w14:ligatures w14:val="none"/>
+              </w:rPr>
+              <w:t>HEAD</w:t>
+            </w:r>
+          </w:p>
+        </w:tc>
+        <w:tc>
+          <w:tcPr>
+            <w:tcW w:w="0" w:type="auto"/>
+            <w:vAlign w:val="center"/>
+            <w:hideMark/>
+          </w:tcPr>
+          <w:p>
+            <w:pPr>
+              <w:spacing w:after="0" w:line="240" w:lineRule="auto"/>
+              <w:cnfStyle w:val="000000100000" w:firstRow="0" w:lastRow="0" w:firstColumn="0" w:lastColumn="0" w:oddVBand="0" w:evenVBand="0" w:oddHBand="1" w:evenHBand="0" w:firstRowFirstColumn="0" w:firstRowLastColumn="0" w:lastRowFirstColumn="0" w:lastRowLastColumn="0"/>
+              <w:rPr>
+                <w:rFonts w:eastAsia="Times New Roman" w:cstheme="minorHAnsi"/>
+                <w:color w:val="1B1C1D"/>
+                <w:kern w:val="0"/>
+                <w:sz w:val="24"/>
+                <w:szCs w:val="24"/>
+                <w14:ligatures w14:val="none"/>
+              </w:rPr>
+            </w:pPr>
+            <w:r>
+              <w:rPr>
+                <w:rFonts w:eastAsia="Times New Roman" w:cstheme="minorHAnsi"/>
+                <w:color w:val="1B1C1D"/>
+                <w:kern w:val="0"/>
+                <w:sz w:val="24"/>
+                <w:szCs w:val="24"/>
+                <w14:ligatures w14:val="none"/>
+              </w:rPr>
+              <w:t>Hiển thị tất cả các thay đổi (đã staged và chưa staged) so với commit cuối cùng.</w:t>
+            </w:r>
+          </w:p>
+        </w:tc>
+      </w:tr>
+      <w:tr>
+        <w:tc>
+          <w:tcPr>
+            <w:cnfStyle w:val="001000000000" w:firstRow="0" w:lastRow="0" w:firstColumn="1" w:lastColumn="0" w:oddVBand="0" w:evenVBand="0" w:oddHBand="0" w:evenHBand="0" w:firstRowFirstColumn="0" w:firstRowLastColumn="0" w:lastRowFirstColumn="0" w:lastRowLastColumn="0"/>
+            <w:tcW w:w="2195" w:type="dxa"/>
+            <w:vAlign w:val="center"/>
+            <w:hideMark/>
+          </w:tcPr>
+          <w:p>
+            <w:pPr>
+              <w:spacing w:after="0" w:line="240" w:lineRule="auto"/>
+              <w:jc w:val="center"/>
+              <w:rPr>
+                <w:rFonts w:eastAsia="Times New Roman" w:cstheme="minorHAnsi"/>
+                <w:b/>
+                <w:bCs/>
+                <w:color w:val="1B1C1D"/>
+                <w:kern w:val="0"/>
+                <w:sz w:val="24"/>
+                <w:szCs w:val="24"/>
+                <w14:ligatures w14:val="none"/>
+              </w:rPr>
+            </w:pPr>
+            <w:r>
+              <w:rPr>
+                <w:rFonts w:eastAsia="Times New Roman" w:cstheme="minorHAnsi"/>
+                <w:b/>
+                <w:bCs/>
+                <w:color w:val="444746"/>
+                <w:kern w:val="0"/>
+                <w:sz w:val="20"/>
+                <w:szCs w:val="20"/>
+                <w:bdr w:val="none" w:sz="0" w:space="0" w:color="auto" w:frame="1"/>
+                <w14:ligatures w14:val="none"/>
+              </w:rPr>
+              <w:t>git diff &lt;commit1&gt; &lt;commit2&gt;</w:t>
+            </w:r>
+          </w:p>
+        </w:tc>
+        <w:tc>
+          <w:tcPr>
+            <w:tcW w:w="3041" w:type="dxa"/>
+            <w:vAlign w:val="center"/>
+            <w:hideMark/>
+          </w:tcPr>
+          <w:p>
+            <w:pPr>
+              <w:spacing w:after="0" w:line="240" w:lineRule="auto"/>
+              <w:jc w:val="center"/>
+              <w:cnfStyle w:val="000000000000" w:firstRow="0" w:lastRow="0" w:firstColumn="0" w:lastColumn="0" w:oddVBand="0" w:evenVBand="0" w:oddHBand="0" w:evenHBand="0" w:firstRowFirstColumn="0" w:firstRowLastColumn="0" w:lastRowFirstColumn="0" w:lastRowLastColumn="0"/>
+              <w:rPr>
+                <w:rFonts w:eastAsia="Times New Roman" w:cstheme="minorHAnsi"/>
+                <w:color w:val="1B1C1D"/>
+                <w:kern w:val="0"/>
+                <w:sz w:val="24"/>
+                <w:szCs w:val="24"/>
+                <w14:ligatures w14:val="none"/>
+              </w:rPr>
+            </w:pPr>
+            <w:r>
+              <w:rPr>
+                <w:rFonts w:eastAsia="Times New Roman" w:cstheme="minorHAnsi"/>
+                <w:color w:val="1B1C1D"/>
+                <w:kern w:val="0"/>
+                <w:sz w:val="24"/>
+                <w:szCs w:val="24"/>
+                <w:bdr w:val="none" w:sz="0" w:space="0" w:color="auto" w:frame="1"/>
+                <w14:ligatures w14:val="none"/>
+              </w:rPr>
+              <w:t>Hai commits</w:t>
+            </w:r>
+          </w:p>
+        </w:tc>
+        <w:tc>
+          <w:tcPr>
+            <w:tcW w:w="0" w:type="auto"/>
+            <w:vAlign w:val="center"/>
+            <w:hideMark/>
+          </w:tcPr>
+          <w:p>
+            <w:pPr>
+              <w:spacing w:after="0" w:line="240" w:lineRule="auto"/>
+              <w:cnfStyle w:val="000000000000" w:firstRow="0" w:lastRow="0" w:firstColumn="0" w:lastColumn="0" w:oddVBand="0" w:evenVBand="0" w:oddHBand="0" w:evenHBand="0" w:firstRowFirstColumn="0" w:firstRowLastColumn="0" w:lastRowFirstColumn="0" w:lastRowLastColumn="0"/>
+              <w:rPr>
+                <w:rFonts w:eastAsia="Times New Roman" w:cstheme="minorHAnsi"/>
+                <w:color w:val="1B1C1D"/>
+                <w:kern w:val="0"/>
+                <w:sz w:val="24"/>
+                <w:szCs w:val="24"/>
+                <w14:ligatures w14:val="none"/>
+              </w:rPr>
+            </w:pPr>
+            <w:r>
+              <w:rPr>
+                <w:rFonts w:eastAsia="Times New Roman" w:cstheme="minorHAnsi"/>
+                <w:color w:val="1B1C1D"/>
+                <w:kern w:val="0"/>
+                <w:sz w:val="24"/>
+                <w:szCs w:val="24"/>
+                <w14:ligatures w14:val="none"/>
+              </w:rPr>
+              <w:t>Hiển thị sự khác biệt giữa hai commit cụ thể.</w:t>
+            </w:r>
+          </w:p>
+        </w:tc>
+      </w:tr>
+      <w:tr>
+        <w:trPr>
+          <w:cnfStyle w:val="000000100000" w:firstRow="0" w:lastRow="0" w:firstColumn="0" w:lastColumn="0" w:oddVBand="0" w:evenVBand="0" w:oddHBand="1" w:evenHBand="0" w:firstRowFirstColumn="0" w:firstRowLastColumn="0" w:lastRowFirstColumn="0" w:lastRowLastColumn="0"/>
+        </w:trPr>
+        <w:tc>
+          <w:tcPr>
+            <w:cnfStyle w:val="001000000000" w:firstRow="0" w:lastRow="0" w:firstColumn="1" w:lastColumn="0" w:oddVBand="0" w:evenVBand="0" w:oddHBand="0" w:evenHBand="0" w:firstRowFirstColumn="0" w:firstRowLastColumn="0" w:lastRowFirstColumn="0" w:lastRowLastColumn="0"/>
+            <w:tcW w:w="2195" w:type="dxa"/>
+            <w:vAlign w:val="center"/>
+            <w:hideMark/>
+          </w:tcPr>
+          <w:p>
+            <w:pPr>
+              <w:spacing w:after="0" w:line="240" w:lineRule="auto"/>
+              <w:jc w:val="center"/>
+              <w:rPr>
+                <w:rFonts w:eastAsia="Times New Roman" w:cstheme="minorHAnsi"/>
+                <w:b/>
+                <w:bCs/>
+                <w:color w:val="1B1C1D"/>
+                <w:kern w:val="0"/>
+                <w:sz w:val="24"/>
+                <w:szCs w:val="24"/>
+                <w14:ligatures w14:val="none"/>
+              </w:rPr>
+            </w:pPr>
+            <w:r>
+              <w:rPr>
+                <w:rFonts w:eastAsia="Times New Roman" w:cstheme="minorHAnsi"/>
+                <w:b/>
+                <w:bCs/>
+                <w:color w:val="444746"/>
+                <w:kern w:val="0"/>
+                <w:sz w:val="20"/>
+                <w:szCs w:val="20"/>
+                <w:bdr w:val="none" w:sz="0" w:space="0" w:color="auto" w:frame="1"/>
+                <w14:ligatures w14:val="none"/>
+              </w:rPr>
+              <w:t>git diff &lt;branch1&gt;..&lt;branch2&gt;</w:t>
+            </w:r>
+          </w:p>
+        </w:tc>
+        <w:tc>
+          <w:tcPr>
+            <w:tcW w:w="3041" w:type="dxa"/>
+            <w:vAlign w:val="center"/>
+            <w:hideMark/>
+          </w:tcPr>
+          <w:p>
+            <w:pPr>
+              <w:spacing w:after="0" w:line="240" w:lineRule="auto"/>
+              <w:jc w:val="center"/>
+              <w:cnfStyle w:val="000000100000" w:firstRow="0" w:lastRow="0" w:firstColumn="0" w:lastColumn="0" w:oddVBand="0" w:evenVBand="0" w:oddHBand="1" w:evenHBand="0" w:firstRowFirstColumn="0" w:firstRowLastColumn="0" w:lastRowFirstColumn="0" w:lastRowLastColumn="0"/>
+              <w:rPr>
+                <w:rFonts w:eastAsia="Times New Roman" w:cstheme="minorHAnsi"/>
+                <w:color w:val="1B1C1D"/>
+                <w:kern w:val="0"/>
+                <w:sz w:val="24"/>
+                <w:szCs w:val="24"/>
+                <w14:ligatures w14:val="none"/>
+              </w:rPr>
+            </w:pPr>
+            <w:r>
+              <w:rPr>
+                <w:rFonts w:eastAsia="Times New Roman" w:cstheme="minorHAnsi"/>
+                <w:color w:val="1B1C1D"/>
+                <w:kern w:val="0"/>
+                <w:sz w:val="24"/>
+                <w:szCs w:val="24"/>
+                <w:bdr w:val="none" w:sz="0" w:space="0" w:color="auto" w:frame="1"/>
+                <w14:ligatures w14:val="none"/>
+              </w:rPr>
+              <w:t>Hai branches</w:t>
+            </w:r>
+          </w:p>
+        </w:tc>
+        <w:tc>
+          <w:tcPr>
+            <w:tcW w:w="0" w:type="auto"/>
+            <w:vAlign w:val="center"/>
+            <w:hideMark/>
+          </w:tcPr>
+          <w:p>
+            <w:pPr>
+              <w:spacing w:after="0" w:line="240" w:lineRule="auto"/>
+              <w:cnfStyle w:val="000000100000" w:firstRow="0" w:lastRow="0" w:firstColumn="0" w:lastColumn="0" w:oddVBand="0" w:evenVBand="0" w:oddHBand="1" w:evenHBand="0" w:firstRowFirstColumn="0" w:firstRowLastColumn="0" w:lastRowFirstColumn="0" w:lastRowLastColumn="0"/>
+              <w:rPr>
+                <w:rFonts w:eastAsia="Times New Roman" w:cstheme="minorHAnsi"/>
+                <w:color w:val="1B1C1D"/>
+                <w:kern w:val="0"/>
+                <w:sz w:val="24"/>
+                <w:szCs w:val="24"/>
+                <w14:ligatures w14:val="none"/>
+              </w:rPr>
+            </w:pPr>
+            <w:r>
+              <w:rPr>
+                <w:rFonts w:eastAsia="Times New Roman" w:cstheme="minorHAnsi"/>
+                <w:color w:val="1B1C1D"/>
+                <w:kern w:val="0"/>
+                <w:sz w:val="24"/>
+                <w:szCs w:val="24"/>
+                <w14:ligatures w14:val="none"/>
+              </w:rPr>
+              <w:t>Hiển thị sự khác biệt giữa hai nhánh (những gì có trong branch2 nhưng không có trong branch1).</w:t>
+            </w:r>
+          </w:p>
+        </w:tc>
+      </w:tr>
+      <w:tr>
+        <w:trPr>
+          <w:trHeight w:val="773"/>
+        </w:trPr>
+        <w:tc>
+          <w:tcPr>
+            <w:cnfStyle w:val="001000000000" w:firstRow="0" w:lastRow="0" w:firstColumn="1" w:lastColumn="0" w:oddVBand="0" w:evenVBand="0" w:oddHBand="0" w:evenHBand="0" w:firstRowFirstColumn="0" w:firstRowLastColumn="0" w:lastRowFirstColumn="0" w:lastRowLastColumn="0"/>
+            <w:tcW w:w="2195" w:type="dxa"/>
+            <w:vAlign w:val="center"/>
+            <w:hideMark/>
+          </w:tcPr>
+          <w:p>
+            <w:pPr>
+              <w:spacing w:after="0" w:line="240" w:lineRule="auto"/>
+              <w:jc w:val="center"/>
+              <w:rPr>
+                <w:rFonts w:eastAsia="Times New Roman" w:cstheme="minorHAnsi"/>
+                <w:b/>
+                <w:bCs/>
+                <w:color w:val="1B1C1D"/>
+                <w:kern w:val="0"/>
+                <w:sz w:val="24"/>
+                <w:szCs w:val="24"/>
+                <w14:ligatures w14:val="none"/>
+              </w:rPr>
+            </w:pPr>
+            <w:r>
+              <w:rPr>
+                <w:rFonts w:eastAsia="Times New Roman" w:cstheme="minorHAnsi"/>
+                <w:b/>
+                <w:bCs/>
+                <w:color w:val="444746"/>
+                <w:kern w:val="0"/>
+                <w:sz w:val="20"/>
+                <w:szCs w:val="20"/>
+                <w:bdr w:val="none" w:sz="0" w:space="0" w:color="auto" w:frame="1"/>
+                <w14:ligatures w14:val="none"/>
+              </w:rPr>
+              <w:t>git diff -- &lt;file_path&gt;</w:t>
+            </w:r>
+          </w:p>
+        </w:tc>
+        <w:tc>
+          <w:tcPr>
+            <w:tcW w:w="3041" w:type="dxa"/>
+            <w:vAlign w:val="center"/>
+            <w:hideMark/>
+          </w:tcPr>
+          <w:p>
+            <w:pPr>
+              <w:spacing w:after="0" w:line="240" w:lineRule="auto"/>
+              <w:jc w:val="center"/>
+              <w:cnfStyle w:val="000000000000" w:firstRow="0" w:lastRow="0" w:firstColumn="0" w:lastColumn="0" w:oddVBand="0" w:evenVBand="0" w:oddHBand="0" w:evenHBand="0" w:firstRowFirstColumn="0" w:firstRowLastColumn="0" w:lastRowFirstColumn="0" w:lastRowLastColumn="0"/>
+              <w:rPr>
+                <w:rFonts w:eastAsia="Times New Roman" w:cstheme="minorHAnsi"/>
+                <w:color w:val="1B1C1D"/>
+                <w:kern w:val="0"/>
+                <w:sz w:val="24"/>
+                <w:szCs w:val="24"/>
+                <w14:ligatures w14:val="none"/>
+              </w:rPr>
+            </w:pPr>
+            <w:r>
+              <w:rPr>
+                <w:rFonts w:eastAsia="Times New Roman" w:cstheme="minorHAnsi"/>
+                <w:color w:val="1B1C1D"/>
+                <w:kern w:val="0"/>
+                <w:sz w:val="24"/>
+                <w:szCs w:val="24"/>
+                <w:bdr w:val="none" w:sz="0" w:space="0" w:color="auto" w:frame="1"/>
+                <w14:ligatures w14:val="none"/>
+              </w:rPr>
+              <w:t>Working Directory</w:t>
+            </w:r>
+            <w:r>
+              <w:rPr>
+                <w:rFonts w:eastAsia="Times New Roman" w:cstheme="minorHAnsi"/>
+                <w:color w:val="1B1C1D"/>
+                <w:kern w:val="0"/>
+                <w:sz w:val="24"/>
+                <w:szCs w:val="24"/>
+                <w14:ligatures w14:val="none"/>
+              </w:rPr>
+              <w:t xml:space="preserve"> và </w:t>
+            </w:r>
+            <w:r>
+              <w:rPr>
+                <w:rFonts w:eastAsia="Times New Roman" w:cstheme="minorHAnsi"/>
+                <w:color w:val="1B1C1D"/>
+                <w:kern w:val="0"/>
+                <w:sz w:val="24"/>
+                <w:szCs w:val="24"/>
+                <w:bdr w:val="none" w:sz="0" w:space="0" w:color="auto" w:frame="1"/>
+                <w14:ligatures w14:val="none"/>
+              </w:rPr>
+              <w:t>Staging Area</w:t>
+            </w:r>
+            <w:r>
+              <w:rPr>
+                <w:rFonts w:eastAsia="Times New Roman" w:cstheme="minorHAnsi"/>
+                <w:color w:val="1B1C1D"/>
+                <w:kern w:val="0"/>
+                <w:sz w:val="24"/>
+                <w:szCs w:val="24"/>
+                <w14:ligatures w14:val="none"/>
+              </w:rPr>
+              <w:t xml:space="preserve"> (cho một file)</w:t>
+            </w:r>
+          </w:p>
+        </w:tc>
+        <w:tc>
+          <w:tcPr>
+            <w:tcW w:w="0" w:type="auto"/>
+            <w:vAlign w:val="center"/>
+            <w:hideMark/>
+          </w:tcPr>
+          <w:p>
+            <w:pPr>
+              <w:spacing w:after="0" w:line="240" w:lineRule="auto"/>
+              <w:cnfStyle w:val="000000000000" w:firstRow="0" w:lastRow="0" w:firstColumn="0" w:lastColumn="0" w:oddVBand="0" w:evenVBand="0" w:oddHBand="0" w:evenHBand="0" w:firstRowFirstColumn="0" w:firstRowLastColumn="0" w:lastRowFirstColumn="0" w:lastRowLastColumn="0"/>
+              <w:rPr>
+                <w:rFonts w:eastAsia="Times New Roman" w:cstheme="minorHAnsi"/>
+                <w:color w:val="1B1C1D"/>
+                <w:kern w:val="0"/>
+                <w:sz w:val="24"/>
+                <w:szCs w:val="24"/>
+                <w14:ligatures w14:val="none"/>
+              </w:rPr>
+            </w:pPr>
+            <w:r>
+              <w:rPr>
+                <w:rFonts w:eastAsia="Times New Roman" w:cstheme="minorHAnsi"/>
+                <w:color w:val="1B1C1D"/>
+                <w:kern w:val="0"/>
+                <w:sz w:val="24"/>
+                <w:szCs w:val="24"/>
+                <w14:ligatures w14:val="none"/>
+              </w:rPr>
+              <w:t>Chỉ hiển thị sự khác biệt cho một tệp cụ thể.</w:t>
+            </w:r>
+          </w:p>
+        </w:tc>
+      </w:tr>
+    </w:tbl>
+    <w:p>
+      <w:pPr>
+        <w:rPr>
+          <w:rFonts w:cstheme="minorHAnsi"/>
+        </w:rPr>
+      </w:pPr>
+      <w:r>
+        <w:rPr>
+          <w:rFonts w:cstheme="minorHAnsi"/>
+        </w:rPr>
+        <w:br w:type="page"/>
+      </w:r>
+    </w:p>
+    <w:p>
+      <w:pPr>
+        <w:pStyle w:val="ListParagraph"/>
+        <w:rPr>
+          <w:rFonts w:cstheme="minorHAnsi"/>
+          <w:b/>
+          <w:bCs/>
+          <w:sz w:val="24"/>
+          <w:szCs w:val="24"/>
+        </w:rPr>
+      </w:pPr>
+      <w:r>
+        <w:rPr>
+          <w:rFonts w:cstheme="minorHAnsi"/>
+        </w:rPr>
+        <w:lastRenderedPageBreak/>
+        <w:br/>
+      </w:r>
+      <w:r>
+        <w:rPr>
+          <w:rFonts w:cstheme="minorHAnsi"/>
+          <w:b/>
+          <w:bCs/>
+          <w:sz w:val="24"/>
+          <w:szCs w:val="24"/>
+        </w:rPr>
+        <w:t xml:space="preserve">Ví dụ: </w:t>
+      </w:r>
+    </w:p>
+    <w:p>
+      <w:pPr>
+        <w:pStyle w:val="ListParagraph"/>
+        <w:numPr>
+          <w:ilvl w:val="0"/>
+          <w:numId w:val="2"/>
+        </w:numPr>
+        <w:rPr>
+          <w:rFonts w:cstheme="minorHAnsi"/>
+        </w:rPr>
+      </w:pPr>
+      <w:r>
+        <w:rPr>
+          <w:rFonts w:cstheme="minorHAnsi"/>
+        </w:rPr>
+        <w:t>Git Diff</w:t>
+      </w:r>
+      <w:r>
+        <w:rPr>
+          <w:rFonts w:cstheme="minorHAnsi"/>
+        </w:rPr>
+        <w:t>: Mô tả ở bản trên</w:t>
+      </w:r>
+    </w:p>
+    <w:p>
+      <w:pPr>
+        <w:pStyle w:val="ListParagraph"/>
+        <w:ind w:left="1080"/>
+        <w:rPr>
+          <w:rFonts w:cstheme="minorHAnsi"/>
+        </w:rPr>
+      </w:pPr>
+      <w:r>
+        <w:rPr>
+          <w:rFonts w:cstheme="minorHAnsi"/>
+        </w:rPr>
+        <w:drawing>
+          <wp:inline distT="0" distB="0" distL="0" distR="0" wp14:anchorId="2403ECAC" wp14:editId="2ED104D6">
+            <wp:extent cx="5943600" cy="2950845"/>
+            <wp:effectExtent l="0" t="0" r="0" b="1905"/>
+            <wp:docPr id="1397384928" name="Picture 1" descr="A screenshot of a computer&#10;&#10;Description automatically generated"/>
+            <wp:cNvGraphicFramePr>
+              <a:graphicFrameLocks xmlns:a="http://schemas.openxmlformats.org/drawingml/2006/main" noChangeAspect="1"/>
+            </wp:cNvGraphicFramePr>
+            <a:graphic xmlns:a="http://schemas.openxmlformats.org/drawingml/2006/main">
+              <a:graphicData uri="http://schemas.openxmlformats.org/drawingml/2006/picture">
+                <pic:pic xmlns:pic="http://schemas.openxmlformats.org/drawingml/2006/picture">
+                  <pic:nvPicPr>
+                    <pic:cNvPr id="1397384928" name="Picture 1" descr="A screenshot of a computer&#10;&#10;Description automatically generated"/>
+                    <pic:cNvPicPr/>
+                  </pic:nvPicPr>
+                  <pic:blipFill>
+                    <a:blip r:embed="rId5"/>
+                    <a:stretch>
+                      <a:fillRect/>
+                    </a:stretch>
+                  </pic:blipFill>
+                  <pic:spPr>
+                    <a:xfrm>
+                      <a:off x="0" y="0"/>
+                      <a:ext cx="5943600" cy="2950845"/>
+                    </a:xfrm>
+                    <a:prstGeom prst="rect">
+                      <a:avLst/>
+                    </a:prstGeom>
+                  </pic:spPr>
+                </pic:pic>
+              </a:graphicData>
+            </a:graphic>
+          </wp:inline>
+        </w:drawing>
       </w:r>
     </w:p>
     <w:p>
@@ -354,35 +1364,9 @@
           <w:numId w:val="1"/>
         </w:numPr>
       </w:pPr>
-      <w:proofErr w:type="spellStart"/>
       <w:r>
-        <w:t>Phân</w:t>
+        <w:t>Phân biệt pull và fetch</w:t>
       </w:r>
-      <w:proofErr w:type="spellEnd"/>
-      <w:r>
-        <w:t xml:space="preserve"> </w:t>
-      </w:r>
-      <w:proofErr w:type="spellStart"/>
-      <w:r>
-        <w:t>biệt</w:t>
-      </w:r>
-      <w:proofErr w:type="spellEnd"/>
-      <w:r>
-        <w:t xml:space="preserve"> pull </w:t>
-      </w:r>
-      <w:proofErr w:type="spellStart"/>
-      <w:r>
-        <w:t>và</w:t>
-      </w:r>
-      <w:proofErr w:type="spellEnd"/>
-      <w:r>
-        <w:t xml:space="preserve"> </w:t>
-      </w:r>
-      <w:proofErr w:type="gramStart"/>
-      <w:r>
-        <w:t>fetch</w:t>
-      </w:r>
-      <w:proofErr w:type="gramEnd"/>
     </w:p>
     <w:sectPr>
       <w:pgSz w:w="12240" w:h="15840"/>
@@ -397,6 +1381,230 @@
 <file path=word/numbering.xml><?xml version="1.0" encoding="utf-8"?>
 <w:numbering xmlns:wpc="http://schemas.microsoft.com/office/word/2010/wordprocessingCanvas" xmlns:cx="http://schemas.microsoft.com/office/drawing/2014/chartex" xmlns:cx1="http://schemas.microsoft.com/office/drawing/2015/9/8/chartex" xmlns:cx2="http://schemas.microsoft.com/office/drawing/2015/10/21/chartex" xmlns:cx3="http://schemas.microsoft.com/office/drawing/2016/5/9/chartex" xmlns:cx4="http://schemas.microsoft.com/office/drawing/2016/5/10/chartex" xmlns:cx5="http://schemas.microsoft.com/office/drawing/2016/5/11/chartex" xmlns:cx6="http://schemas.microsoft.com/office/drawing/2016/5/12/chartex" xmlns:cx7="http://schemas.microsoft.com/office/drawing/2016/5/13/chartex" xmlns:cx8="http://schemas.microsoft.com/office/drawing/2016/5/14/chartex" xmlns:mc="http://schemas.openxmlformats.org/markup-compatibility/2006" xmlns:aink="http://schemas.microsoft.com/office/drawing/2016/ink" xmlns:am3d="http://schemas.microsoft.com/office/drawing/2017/model3d" xmlns:o="urn:schemas-microsoft-com:office:office" xmlns:oel="http://schemas.microsoft.com/office/2019/extlst" xmlns:r="http://schemas.openxmlformats.org/officeDocument/2006/relationships" xmlns:m="http://schemas.openxmlformats.org/officeDocument/2006/math" xmlns:v="urn:schemas-microsoft-com:vml" xmlns:wp14="http://schemas.microsoft.com/office/word/2010/wordprocessingDrawing" xmlns:wp="http://schemas.openxmlformats.org/drawingml/2006/wordprocessingDrawing" xmlns:w10="urn:schemas-microsoft-com:office:word" xmlns:w="http://schemas.openxmlformats.org/wordprocessingml/2006/main" xmlns:w14="http://schemas.microsoft.com/office/word/2010/wordml" xmlns:w15="http://schemas.microsoft.com/office/word/2012/wordml" xmlns:w16cex="http://schemas.microsoft.com/office/word/2018/wordml/cex" xmlns:w16cid="http://schemas.microsoft.com/office/word/2016/wordml/cid" xmlns:w16="http://schemas.microsoft.com/office/word/2018/wordml" xmlns:w16du="http://schemas.microsoft.com/office/word/2023/wordml/word16du" xmlns:w16sdtdh="http://schemas.microsoft.com/office/word/2020/wordml/sdtdatahash" xmlns:w16se="http://schemas.microsoft.com/office/word/2015/wordml/symex" xmlns:wpg="http://schemas.microsoft.com/office/word/2010/wordprocessingGroup" xmlns:wpi="http://schemas.microsoft.com/office/word/2010/wordprocessingInk" xmlns:wne="http://schemas.microsoft.com/office/word/2006/wordml" xmlns:wps="http://schemas.microsoft.com/office/word/2010/wordprocessingShape" mc:Ignorable="w14 w15 w16se w16cid w16 w16cex w16sdtdh wp14">
   <w:abstractNum w:abstractNumId="0" w15:restartNumberingAfterBreak="0">
+    <w:nsid w:val="12FE4404"/>
+    <w:multiLevelType w:val="hybridMultilevel"/>
+    <w:tmpl w:val="9168DFF2"/>
+    <w:lvl w:ilvl="0" w:tplc="8918C12E">
+      <w:numFmt w:val="bullet"/>
+      <w:lvlText w:val="-"/>
+      <w:lvlJc w:val="left"/>
+      <w:pPr>
+        <w:ind w:left="1080" w:hanging="360"/>
+      </w:pPr>
+      <w:rPr>
+        <w:rFonts w:ascii="Calibri" w:eastAsiaTheme="minorHAnsi" w:hAnsi="Calibri" w:cs="Calibri" w:hint="default"/>
+      </w:rPr>
+    </w:lvl>
+    <w:lvl w:ilvl="1" w:tplc="04090003" w:tentative="1">
+      <w:start w:val="1"/>
+      <w:numFmt w:val="bullet"/>
+      <w:lvlText w:val="o"/>
+      <w:lvlJc w:val="left"/>
+      <w:pPr>
+        <w:ind w:left="1800" w:hanging="360"/>
+      </w:pPr>
+      <w:rPr>
+        <w:rFonts w:ascii="Courier New" w:hAnsi="Courier New" w:cs="Courier New" w:hint="default"/>
+      </w:rPr>
+    </w:lvl>
+    <w:lvl w:ilvl="2" w:tplc="04090005" w:tentative="1">
+      <w:start w:val="1"/>
+      <w:numFmt w:val="bullet"/>
+      <w:lvlText w:val=""/>
+      <w:lvlJc w:val="left"/>
+      <w:pPr>
+        <w:ind w:left="2520" w:hanging="360"/>
+      </w:pPr>
+      <w:rPr>
+        <w:rFonts w:ascii="Wingdings" w:hAnsi="Wingdings" w:hint="default"/>
+      </w:rPr>
+    </w:lvl>
+    <w:lvl w:ilvl="3" w:tplc="04090001" w:tentative="1">
+      <w:start w:val="1"/>
+      <w:numFmt w:val="bullet"/>
+      <w:lvlText w:val=""/>
+      <w:lvlJc w:val="left"/>
+      <w:pPr>
+        <w:ind w:left="3240" w:hanging="360"/>
+      </w:pPr>
+      <w:rPr>
+        <w:rFonts w:ascii="Symbol" w:hAnsi="Symbol" w:hint="default"/>
+      </w:rPr>
+    </w:lvl>
+    <w:lvl w:ilvl="4" w:tplc="04090003" w:tentative="1">
+      <w:start w:val="1"/>
+      <w:numFmt w:val="bullet"/>
+      <w:lvlText w:val="o"/>
+      <w:lvlJc w:val="left"/>
+      <w:pPr>
+        <w:ind w:left="3960" w:hanging="360"/>
+      </w:pPr>
+      <w:rPr>
+        <w:rFonts w:ascii="Courier New" w:hAnsi="Courier New" w:cs="Courier New" w:hint="default"/>
+      </w:rPr>
+    </w:lvl>
+    <w:lvl w:ilvl="5" w:tplc="04090005" w:tentative="1">
+      <w:start w:val="1"/>
+      <w:numFmt w:val="bullet"/>
+      <w:lvlText w:val=""/>
+      <w:lvlJc w:val="left"/>
+      <w:pPr>
+        <w:ind w:left="4680" w:hanging="360"/>
+      </w:pPr>
+      <w:rPr>
+        <w:rFonts w:ascii="Wingdings" w:hAnsi="Wingdings" w:hint="default"/>
+      </w:rPr>
+    </w:lvl>
+    <w:lvl w:ilvl="6" w:tplc="04090001" w:tentative="1">
+      <w:start w:val="1"/>
+      <w:numFmt w:val="bullet"/>
+      <w:lvlText w:val=""/>
+      <w:lvlJc w:val="left"/>
+      <w:pPr>
+        <w:ind w:left="5400" w:hanging="360"/>
+      </w:pPr>
+      <w:rPr>
+        <w:rFonts w:ascii="Symbol" w:hAnsi="Symbol" w:hint="default"/>
+      </w:rPr>
+    </w:lvl>
+    <w:lvl w:ilvl="7" w:tplc="04090003" w:tentative="1">
+      <w:start w:val="1"/>
+      <w:numFmt w:val="bullet"/>
+      <w:lvlText w:val="o"/>
+      <w:lvlJc w:val="left"/>
+      <w:pPr>
+        <w:ind w:left="6120" w:hanging="360"/>
+      </w:pPr>
+      <w:rPr>
+        <w:rFonts w:ascii="Courier New" w:hAnsi="Courier New" w:cs="Courier New" w:hint="default"/>
+      </w:rPr>
+    </w:lvl>
+    <w:lvl w:ilvl="8" w:tplc="04090005" w:tentative="1">
+      <w:start w:val="1"/>
+      <w:numFmt w:val="bullet"/>
+      <w:lvlText w:val=""/>
+      <w:lvlJc w:val="left"/>
+      <w:pPr>
+        <w:ind w:left="6840" w:hanging="360"/>
+      </w:pPr>
+      <w:rPr>
+        <w:rFonts w:ascii="Wingdings" w:hAnsi="Wingdings" w:hint="default"/>
+      </w:rPr>
+    </w:lvl>
+  </w:abstractNum>
+  <w:abstractNum w:abstractNumId="1" w15:restartNumberingAfterBreak="0">
+    <w:nsid w:val="2F133B4C"/>
+    <w:multiLevelType w:val="hybridMultilevel"/>
+    <w:tmpl w:val="8CD43854"/>
+    <w:lvl w:ilvl="0" w:tplc="412205EC">
+      <w:numFmt w:val="bullet"/>
+      <w:lvlText w:val="-"/>
+      <w:lvlJc w:val="left"/>
+      <w:pPr>
+        <w:ind w:left="720" w:hanging="360"/>
+      </w:pPr>
+      <w:rPr>
+        <w:rFonts w:ascii="Calibri" w:eastAsiaTheme="minorHAnsi" w:hAnsi="Calibri" w:cs="Calibri" w:hint="default"/>
+      </w:rPr>
+    </w:lvl>
+    <w:lvl w:ilvl="1" w:tplc="04090003">
+      <w:start w:val="1"/>
+      <w:numFmt w:val="bullet"/>
+      <w:lvlText w:val="o"/>
+      <w:lvlJc w:val="left"/>
+      <w:pPr>
+        <w:ind w:left="1440" w:hanging="360"/>
+      </w:pPr>
+      <w:rPr>
+        <w:rFonts w:ascii="Courier New" w:hAnsi="Courier New" w:cs="Courier New" w:hint="default"/>
+      </w:rPr>
+    </w:lvl>
+    <w:lvl w:ilvl="2" w:tplc="04090005" w:tentative="1">
+      <w:start w:val="1"/>
+      <w:numFmt w:val="bullet"/>
+      <w:lvlText w:val=""/>
+      <w:lvlJc w:val="left"/>
+      <w:pPr>
+        <w:ind w:left="2160" w:hanging="360"/>
+      </w:pPr>
+      <w:rPr>
+        <w:rFonts w:ascii="Wingdings" w:hAnsi="Wingdings" w:hint="default"/>
+      </w:rPr>
+    </w:lvl>
+    <w:lvl w:ilvl="3" w:tplc="04090001" w:tentative="1">
+      <w:start w:val="1"/>
+      <w:numFmt w:val="bullet"/>
+      <w:lvlText w:val=""/>
+      <w:lvlJc w:val="left"/>
+      <w:pPr>
+        <w:ind w:left="2880" w:hanging="360"/>
+      </w:pPr>
+      <w:rPr>
+        <w:rFonts w:ascii="Symbol" w:hAnsi="Symbol" w:hint="default"/>
+      </w:rPr>
+    </w:lvl>
+    <w:lvl w:ilvl="4" w:tplc="04090003" w:tentative="1">
+      <w:start w:val="1"/>
+      <w:numFmt w:val="bullet"/>
+      <w:lvlText w:val="o"/>
+      <w:lvlJc w:val="left"/>
+      <w:pPr>
+        <w:ind w:left="3600" w:hanging="360"/>
+      </w:pPr>
+      <w:rPr>
+        <w:rFonts w:ascii="Courier New" w:hAnsi="Courier New" w:cs="Courier New" w:hint="default"/>
+      </w:rPr>
+    </w:lvl>
+    <w:lvl w:ilvl="5" w:tplc="04090005" w:tentative="1">
+      <w:start w:val="1"/>
+      <w:numFmt w:val="bullet"/>
+      <w:lvlText w:val=""/>
+      <w:lvlJc w:val="left"/>
+      <w:pPr>
+        <w:ind w:left="4320" w:hanging="360"/>
+      </w:pPr>
+      <w:rPr>
+        <w:rFonts w:ascii="Wingdings" w:hAnsi="Wingdings" w:hint="default"/>
+      </w:rPr>
+    </w:lvl>
+    <w:lvl w:ilvl="6" w:tplc="04090001" w:tentative="1">
+      <w:start w:val="1"/>
+      <w:numFmt w:val="bullet"/>
+      <w:lvlText w:val=""/>
+      <w:lvlJc w:val="left"/>
+      <w:pPr>
+        <w:ind w:left="5040" w:hanging="360"/>
+      </w:pPr>
+      <w:rPr>
+        <w:rFonts w:ascii="Symbol" w:hAnsi="Symbol" w:hint="default"/>
+      </w:rPr>
+    </w:lvl>
+    <w:lvl w:ilvl="7" w:tplc="04090003" w:tentative="1">
+      <w:start w:val="1"/>
+      <w:numFmt w:val="bullet"/>
+      <w:lvlText w:val="o"/>
+      <w:lvlJc w:val="left"/>
+      <w:pPr>
+        <w:ind w:left="5760" w:hanging="360"/>
+      </w:pPr>
+      <w:rPr>
+        <w:rFonts w:ascii="Courier New" w:hAnsi="Courier New" w:cs="Courier New" w:hint="default"/>
+      </w:rPr>
+    </w:lvl>
+    <w:lvl w:ilvl="8" w:tplc="04090005" w:tentative="1">
+      <w:start w:val="1"/>
+      <w:numFmt w:val="bullet"/>
+      <w:lvlText w:val=""/>
+      <w:lvlJc w:val="left"/>
+      <w:pPr>
+        <w:ind w:left="6480" w:hanging="360"/>
+      </w:pPr>
+      <w:rPr>
+        <w:rFonts w:ascii="Wingdings" w:hAnsi="Wingdings" w:hint="default"/>
+      </w:rPr>
+    </w:lvl>
+  </w:abstractNum>
+  <w:abstractNum w:abstractNumId="2" w15:restartNumberingAfterBreak="0">
     <w:nsid w:val="7D7970EB"/>
     <w:multiLevelType w:val="hybridMultilevel"/>
     <w:tmpl w:val="F83EF5DC"/>
@@ -486,7 +1694,13 @@
     </w:lvl>
   </w:abstractNum>
   <w:num w:numId="1" w16cid:durableId="1494180743">
+    <w:abstractNumId w:val="2"/>
+  </w:num>
+  <w:num w:numId="2" w16cid:durableId="216624445">
     <w:abstractNumId w:val="0"/>
+  </w:num>
+  <w:num w:numId="3" w16cid:durableId="2113893154">
+    <w:abstractNumId w:val="1"/>
   </w:num>
 </w:numbering>
 </file>
@@ -930,6 +2144,69 @@
       <w:contextualSpacing/>
     </w:pPr>
   </w:style>
+  <w:style w:type="table" w:styleId="PlainTable1">
+    <w:name w:val="Plain Table 1"/>
+    <w:basedOn w:val="TableNormal"/>
+    <w:uiPriority w:val="41"/>
+    <w:rsid w:val="005713FE"/>
+    <w:pPr>
+      <w:spacing w:after="0" w:line="240" w:lineRule="auto"/>
+    </w:pPr>
+    <w:tblPr>
+      <w:tblStyleRowBandSize w:val="1"/>
+      <w:tblStyleColBandSize w:val="1"/>
+      <w:tblBorders>
+        <w:top w:val="single" w:sz="4" w:space="0" w:color="BFBFBF" w:themeColor="background1" w:themeShade="BF"/>
+        <w:left w:val="single" w:sz="4" w:space="0" w:color="BFBFBF" w:themeColor="background1" w:themeShade="BF"/>
+        <w:bottom w:val="single" w:sz="4" w:space="0" w:color="BFBFBF" w:themeColor="background1" w:themeShade="BF"/>
+        <w:right w:val="single" w:sz="4" w:space="0" w:color="BFBFBF" w:themeColor="background1" w:themeShade="BF"/>
+        <w:insideH w:val="single" w:sz="4" w:space="0" w:color="BFBFBF" w:themeColor="background1" w:themeShade="BF"/>
+        <w:insideV w:val="single" w:sz="4" w:space="0" w:color="BFBFBF" w:themeColor="background1" w:themeShade="BF"/>
+      </w:tblBorders>
+    </w:tblPr>
+    <w:tblStylePr w:type="firstRow">
+      <w:rPr>
+        <w:b/>
+        <w:bCs/>
+      </w:rPr>
+    </w:tblStylePr>
+    <w:tblStylePr w:type="lastRow">
+      <w:rPr>
+        <w:b/>
+        <w:bCs/>
+      </w:rPr>
+      <w:tblPr/>
+      <w:tcPr>
+        <w:tcBorders>
+          <w:top w:val="double" w:sz="4" w:space="0" w:color="BFBFBF" w:themeColor="background1" w:themeShade="BF"/>
+        </w:tcBorders>
+      </w:tcPr>
+    </w:tblStylePr>
+    <w:tblStylePr w:type="firstCol">
+      <w:rPr>
+        <w:b/>
+        <w:bCs/>
+      </w:rPr>
+    </w:tblStylePr>
+    <w:tblStylePr w:type="lastCol">
+      <w:rPr>
+        <w:b/>
+        <w:bCs/>
+      </w:rPr>
+    </w:tblStylePr>
+    <w:tblStylePr w:type="band1Vert">
+      <w:tblPr/>
+      <w:tcPr>
+        <w:shd w:val="clear" w:color="auto" w:fill="F2F2F2" w:themeFill="background1" w:themeFillShade="F2"/>
+      </w:tcPr>
+    </w:tblStylePr>
+    <w:tblStylePr w:type="band1Horz">
+      <w:tblPr/>
+      <w:tcPr>
+        <w:shd w:val="clear" w:color="auto" w:fill="F2F2F2" w:themeFill="background1" w:themeFillShade="F2"/>
+      </w:tcPr>
+    </w:tblStylePr>
+  </w:style>
 </w:styles>
 </file>
 

</xml_diff>

<commit_message>
Commit cau 5 lan 2
</commit_message>
<xml_diff>
--- a/BT Git 2.docx
+++ b/BT Git 2.docx
@@ -249,13 +249,14 @@
     <w:tbl>
       <w:tblPr>
         <w:tblStyle w:val="PlainTable1"/>
-        <w:tblW w:w="0" w:type="auto"/>
+        <w:tblW w:w="10435" w:type="dxa"/>
         <w:tblLook w:val="04A0" w:firstRow="1" w:lastRow="0" w:firstColumn="1" w:lastColumn="0" w:noHBand="0" w:noVBand="1"/>
       </w:tblPr>
       <w:tblGrid>
+        <w:gridCol w:w="680"/>
         <w:gridCol w:w="2195"/>
         <w:gridCol w:w="3041"/>
-        <w:gridCol w:w="4114"/>
+        <w:gridCol w:w="4519"/>
       </w:tblGrid>
       <w:tr>
         <w:trPr>
@@ -264,6 +265,41 @@
         <w:tc>
           <w:tcPr>
             <w:cnfStyle w:val="001000000000" w:firstRow="0" w:lastRow="0" w:firstColumn="1" w:lastColumn="0" w:oddVBand="0" w:evenVBand="0" w:oddHBand="0" w:evenHBand="0" w:firstRowFirstColumn="0" w:firstRowLastColumn="0" w:lastRowFirstColumn="0" w:lastRowLastColumn="0"/>
+            <w:tcW w:w="680" w:type="dxa"/>
+          </w:tcPr>
+          <w:p>
+            <w:pPr>
+              <w:jc w:val="center"/>
+              <w:rPr>
+                <w:rFonts w:eastAsia="Times New Roman" w:cstheme="minorHAnsi"/>
+                <w:b w:val="0"/>
+                <w:bCs w:val="0"/>
+                <w:color w:val="1B1C1D"/>
+                <w:kern w:val="0"/>
+                <w:sz w:val="24"/>
+                <w:szCs w:val="24"/>
+                <w:bdr w:val="none" w:sz="0" w:space="0" w:color="auto" w:frame="1"/>
+                <w14:ligatures w14:val="none"/>
+              </w:rPr>
+            </w:pPr>
+            <w:r>
+              <w:rPr>
+                <w:rFonts w:eastAsia="Times New Roman" w:cstheme="minorHAnsi"/>
+                <w:b w:val="0"/>
+                <w:bCs w:val="0"/>
+                <w:color w:val="1B1C1D"/>
+                <w:kern w:val="0"/>
+                <w:sz w:val="24"/>
+                <w:szCs w:val="24"/>
+                <w:bdr w:val="none" w:sz="0" w:space="0" w:color="auto" w:frame="1"/>
+                <w14:ligatures w14:val="none"/>
+              </w:rPr>
+              <w:t>STT</w:t>
+            </w:r>
+          </w:p>
+        </w:tc>
+        <w:tc>
+          <w:tcPr>
             <w:tcW w:w="2195" w:type="dxa"/>
             <w:vAlign w:val="center"/>
             <w:hideMark/>
@@ -272,6 +308,7 @@
             <w:pPr>
               <w:spacing w:after="0" w:line="240" w:lineRule="auto"/>
               <w:jc w:val="center"/>
+              <w:cnfStyle w:val="100000000000" w:firstRow="1" w:lastRow="0" w:firstColumn="0" w:lastColumn="0" w:oddVBand="0" w:evenVBand="0" w:oddHBand="0" w:evenHBand="0" w:firstRowFirstColumn="0" w:firstRowLastColumn="0" w:lastRowFirstColumn="0" w:lastRowLastColumn="0"/>
               <w:rPr>
                 <w:rFonts w:eastAsia="Times New Roman" w:cstheme="minorHAnsi"/>
                 <w:b/>
@@ -339,7 +376,7 @@
         </w:tc>
         <w:tc>
           <w:tcPr>
-            <w:tcW w:w="0" w:type="auto"/>
+            <w:tcW w:w="4519" w:type="dxa"/>
             <w:vAlign w:val="center"/>
             <w:hideMark/>
           </w:tcPr>
@@ -379,10 +416,43 @@
       <w:tr>
         <w:trPr>
           <w:cnfStyle w:val="000000100000" w:firstRow="0" w:lastRow="0" w:firstColumn="0" w:lastColumn="0" w:oddVBand="0" w:evenVBand="0" w:oddHBand="1" w:evenHBand="0" w:firstRowFirstColumn="0" w:firstRowLastColumn="0" w:lastRowFirstColumn="0" w:lastRowLastColumn="0"/>
+          <w:trHeight w:val="701"/>
         </w:trPr>
         <w:tc>
           <w:tcPr>
             <w:cnfStyle w:val="001000000000" w:firstRow="0" w:lastRow="0" w:firstColumn="1" w:lastColumn="0" w:oddVBand="0" w:evenVBand="0" w:oddHBand="0" w:evenHBand="0" w:firstRowFirstColumn="0" w:firstRowLastColumn="0" w:lastRowFirstColumn="0" w:lastRowLastColumn="0"/>
+            <w:tcW w:w="680" w:type="dxa"/>
+            <w:vAlign w:val="center"/>
+          </w:tcPr>
+          <w:p>
+            <w:pPr>
+              <w:jc w:val="center"/>
+              <w:rPr>
+                <w:rFonts w:eastAsia="Times New Roman" w:cstheme="minorHAnsi"/>
+                <w:color w:val="444746"/>
+                <w:kern w:val="0"/>
+                <w:sz w:val="20"/>
+                <w:szCs w:val="20"/>
+                <w:bdr w:val="none" w:sz="0" w:space="0" w:color="auto" w:frame="1"/>
+                <w14:ligatures w14:val="none"/>
+              </w:rPr>
+            </w:pPr>
+            <w:r>
+              <w:rPr>
+                <w:rFonts w:eastAsia="Times New Roman" w:cstheme="minorHAnsi"/>
+                <w:color w:val="444746"/>
+                <w:kern w:val="0"/>
+                <w:sz w:val="20"/>
+                <w:szCs w:val="20"/>
+                <w:bdr w:val="none" w:sz="0" w:space="0" w:color="auto" w:frame="1"/>
+                <w14:ligatures w14:val="none"/>
+              </w:rPr>
+              <w:t>1</w:t>
+            </w:r>
+          </w:p>
+        </w:tc>
+        <w:tc>
+          <w:tcPr>
             <w:tcW w:w="2195" w:type="dxa"/>
             <w:vAlign w:val="center"/>
             <w:hideMark/>
@@ -391,6 +461,7 @@
             <w:pPr>
               <w:spacing w:after="0" w:line="240" w:lineRule="auto"/>
               <w:jc w:val="center"/>
+              <w:cnfStyle w:val="000000100000" w:firstRow="0" w:lastRow="0" w:firstColumn="0" w:lastColumn="0" w:oddVBand="0" w:evenVBand="0" w:oddHBand="1" w:evenHBand="0" w:firstRowFirstColumn="0" w:firstRowLastColumn="0" w:lastRowFirstColumn="0" w:lastRowLastColumn="0"/>
               <w:rPr>
                 <w:rFonts w:eastAsia="Times New Roman" w:cstheme="minorHAnsi"/>
                 <w:b/>
@@ -477,13 +548,14 @@
         </w:tc>
         <w:tc>
           <w:tcPr>
-            <w:tcW w:w="0" w:type="auto"/>
+            <w:tcW w:w="4519" w:type="dxa"/>
             <w:vAlign w:val="center"/>
             <w:hideMark/>
           </w:tcPr>
           <w:p>
             <w:pPr>
               <w:spacing w:after="0" w:line="240" w:lineRule="auto"/>
+              <w:jc w:val="both"/>
               <w:cnfStyle w:val="000000100000" w:firstRow="0" w:lastRow="0" w:firstColumn="0" w:lastColumn="0" w:oddVBand="0" w:evenVBand="0" w:oddHBand="1" w:evenHBand="0" w:firstRowFirstColumn="0" w:firstRowLastColumn="0" w:lastRowFirstColumn="0" w:lastRowLastColumn="0"/>
               <w:rPr>
                 <w:rFonts w:eastAsia="Times New Roman" w:cstheme="minorHAnsi"/>
@@ -533,11 +605,43 @@
       </w:tr>
       <w:tr>
         <w:trPr>
-          <w:trHeight w:val="782"/>
+          <w:trHeight w:val="890"/>
         </w:trPr>
         <w:tc>
           <w:tcPr>
             <w:cnfStyle w:val="001000000000" w:firstRow="0" w:lastRow="0" w:firstColumn="1" w:lastColumn="0" w:oddVBand="0" w:evenVBand="0" w:oddHBand="0" w:evenHBand="0" w:firstRowFirstColumn="0" w:firstRowLastColumn="0" w:lastRowFirstColumn="0" w:lastRowLastColumn="0"/>
+            <w:tcW w:w="680" w:type="dxa"/>
+            <w:vAlign w:val="center"/>
+          </w:tcPr>
+          <w:p>
+            <w:pPr>
+              <w:jc w:val="center"/>
+              <w:rPr>
+                <w:rFonts w:eastAsia="Times New Roman" w:cstheme="minorHAnsi"/>
+                <w:color w:val="444746"/>
+                <w:kern w:val="0"/>
+                <w:sz w:val="20"/>
+                <w:szCs w:val="20"/>
+                <w:bdr w:val="none" w:sz="0" w:space="0" w:color="auto" w:frame="1"/>
+                <w14:ligatures w14:val="none"/>
+              </w:rPr>
+            </w:pPr>
+            <w:r>
+              <w:rPr>
+                <w:rFonts w:eastAsia="Times New Roman" w:cstheme="minorHAnsi"/>
+                <w:color w:val="444746"/>
+                <w:kern w:val="0"/>
+                <w:sz w:val="20"/>
+                <w:szCs w:val="20"/>
+                <w:bdr w:val="none" w:sz="0" w:space="0" w:color="auto" w:frame="1"/>
+                <w14:ligatures w14:val="none"/>
+              </w:rPr>
+              <w:t>2</w:t>
+            </w:r>
+          </w:p>
+        </w:tc>
+        <w:tc>
+          <w:tcPr>
             <w:tcW w:w="2195" w:type="dxa"/>
             <w:vAlign w:val="center"/>
             <w:hideMark/>
@@ -546,6 +650,7 @@
             <w:pPr>
               <w:spacing w:after="0" w:line="240" w:lineRule="auto"/>
               <w:jc w:val="center"/>
+              <w:cnfStyle w:val="000000000000" w:firstRow="0" w:lastRow="0" w:firstColumn="0" w:lastColumn="0" w:oddVBand="0" w:evenVBand="0" w:oddHBand="0" w:evenHBand="0" w:firstRowFirstColumn="0" w:firstRowLastColumn="0" w:lastRowFirstColumn="0" w:lastRowLastColumn="0"/>
               <w:rPr>
                 <w:rFonts w:eastAsia="Times New Roman" w:cstheme="minorHAnsi"/>
                 <w:b/>
@@ -696,13 +801,14 @@
         </w:tc>
         <w:tc>
           <w:tcPr>
-            <w:tcW w:w="0" w:type="auto"/>
+            <w:tcW w:w="4519" w:type="dxa"/>
             <w:vAlign w:val="center"/>
             <w:hideMark/>
           </w:tcPr>
           <w:p>
             <w:pPr>
               <w:spacing w:after="0" w:line="240" w:lineRule="auto"/>
+              <w:jc w:val="both"/>
               <w:cnfStyle w:val="000000000000" w:firstRow="0" w:lastRow="0" w:firstColumn="0" w:lastColumn="0" w:oddVBand="0" w:evenVBand="0" w:oddHBand="0" w:evenHBand="0" w:firstRowFirstColumn="0" w:firstRowLastColumn="0" w:lastRowFirstColumn="0" w:lastRowLastColumn="0"/>
               <w:rPr>
                 <w:rFonts w:eastAsia="Times New Roman" w:cstheme="minorHAnsi"/>
@@ -753,10 +859,43 @@
       <w:tr>
         <w:trPr>
           <w:cnfStyle w:val="000000100000" w:firstRow="0" w:lastRow="0" w:firstColumn="0" w:lastColumn="0" w:oddVBand="0" w:evenVBand="0" w:oddHBand="1" w:evenHBand="0" w:firstRowFirstColumn="0" w:firstRowLastColumn="0" w:lastRowFirstColumn="0" w:lastRowLastColumn="0"/>
+          <w:trHeight w:val="890"/>
         </w:trPr>
         <w:tc>
           <w:tcPr>
             <w:cnfStyle w:val="001000000000" w:firstRow="0" w:lastRow="0" w:firstColumn="1" w:lastColumn="0" w:oddVBand="0" w:evenVBand="0" w:oddHBand="0" w:evenHBand="0" w:firstRowFirstColumn="0" w:firstRowLastColumn="0" w:lastRowFirstColumn="0" w:lastRowLastColumn="0"/>
+            <w:tcW w:w="680" w:type="dxa"/>
+            <w:vAlign w:val="center"/>
+          </w:tcPr>
+          <w:p>
+            <w:pPr>
+              <w:jc w:val="center"/>
+              <w:rPr>
+                <w:rFonts w:eastAsia="Times New Roman" w:cstheme="minorHAnsi"/>
+                <w:color w:val="444746"/>
+                <w:kern w:val="0"/>
+                <w:sz w:val="20"/>
+                <w:szCs w:val="20"/>
+                <w:bdr w:val="none" w:sz="0" w:space="0" w:color="auto" w:frame="1"/>
+                <w14:ligatures w14:val="none"/>
+              </w:rPr>
+            </w:pPr>
+            <w:r>
+              <w:rPr>
+                <w:rFonts w:eastAsia="Times New Roman" w:cstheme="minorHAnsi"/>
+                <w:color w:val="444746"/>
+                <w:kern w:val="0"/>
+                <w:sz w:val="20"/>
+                <w:szCs w:val="20"/>
+                <w:bdr w:val="none" w:sz="0" w:space="0" w:color="auto" w:frame="1"/>
+                <w14:ligatures w14:val="none"/>
+              </w:rPr>
+              <w:t>3</w:t>
+            </w:r>
+          </w:p>
+        </w:tc>
+        <w:tc>
+          <w:tcPr>
             <w:tcW w:w="2195" w:type="dxa"/>
             <w:vAlign w:val="center"/>
             <w:hideMark/>
@@ -765,6 +904,7 @@
             <w:pPr>
               <w:spacing w:after="0" w:line="240" w:lineRule="auto"/>
               <w:jc w:val="center"/>
+              <w:cnfStyle w:val="000000100000" w:firstRow="0" w:lastRow="0" w:firstColumn="0" w:lastColumn="0" w:oddVBand="0" w:evenVBand="0" w:oddHBand="1" w:evenHBand="0" w:firstRowFirstColumn="0" w:firstRowLastColumn="0" w:lastRowFirstColumn="0" w:lastRowLastColumn="0"/>
               <w:rPr>
                 <w:rFonts w:eastAsia="Times New Roman" w:cstheme="minorHAnsi"/>
                 <w:b/>
@@ -851,13 +991,14 @@
         </w:tc>
         <w:tc>
           <w:tcPr>
-            <w:tcW w:w="0" w:type="auto"/>
+            <w:tcW w:w="4519" w:type="dxa"/>
             <w:vAlign w:val="center"/>
             <w:hideMark/>
           </w:tcPr>
           <w:p>
             <w:pPr>
               <w:spacing w:after="0" w:line="240" w:lineRule="auto"/>
+              <w:jc w:val="both"/>
               <w:cnfStyle w:val="000000100000" w:firstRow="0" w:lastRow="0" w:firstColumn="0" w:lastColumn="0" w:oddVBand="0" w:evenVBand="0" w:oddHBand="1" w:evenHBand="0" w:firstRowFirstColumn="0" w:firstRowLastColumn="0" w:lastRowFirstColumn="0" w:lastRowLastColumn="0"/>
               <w:rPr>
                 <w:rFonts w:eastAsia="Times New Roman" w:cstheme="minorHAnsi"/>
@@ -883,9 +1024,44 @@
         </w:tc>
       </w:tr>
       <w:tr>
+        <w:trPr>
+          <w:trHeight w:val="764"/>
+        </w:trPr>
         <w:tc>
           <w:tcPr>
             <w:cnfStyle w:val="001000000000" w:firstRow="0" w:lastRow="0" w:firstColumn="1" w:lastColumn="0" w:oddVBand="0" w:evenVBand="0" w:oddHBand="0" w:evenHBand="0" w:firstRowFirstColumn="0" w:firstRowLastColumn="0" w:lastRowFirstColumn="0" w:lastRowLastColumn="0"/>
+            <w:tcW w:w="680" w:type="dxa"/>
+            <w:vAlign w:val="center"/>
+          </w:tcPr>
+          <w:p>
+            <w:pPr>
+              <w:jc w:val="center"/>
+              <w:rPr>
+                <w:rFonts w:eastAsia="Times New Roman" w:cstheme="minorHAnsi"/>
+                <w:color w:val="444746"/>
+                <w:kern w:val="0"/>
+                <w:sz w:val="20"/>
+                <w:szCs w:val="20"/>
+                <w:bdr w:val="none" w:sz="0" w:space="0" w:color="auto" w:frame="1"/>
+                <w14:ligatures w14:val="none"/>
+              </w:rPr>
+            </w:pPr>
+            <w:r>
+              <w:rPr>
+                <w:rFonts w:eastAsia="Times New Roman" w:cstheme="minorHAnsi"/>
+                <w:color w:val="444746"/>
+                <w:kern w:val="0"/>
+                <w:sz w:val="20"/>
+                <w:szCs w:val="20"/>
+                <w:bdr w:val="none" w:sz="0" w:space="0" w:color="auto" w:frame="1"/>
+                <w14:ligatures w14:val="none"/>
+              </w:rPr>
+              <w:t>4</w:t>
+            </w:r>
+          </w:p>
+        </w:tc>
+        <w:tc>
+          <w:tcPr>
             <w:tcW w:w="2195" w:type="dxa"/>
             <w:vAlign w:val="center"/>
             <w:hideMark/>
@@ -894,6 +1070,7 @@
             <w:pPr>
               <w:spacing w:after="0" w:line="240" w:lineRule="auto"/>
               <w:jc w:val="center"/>
+              <w:cnfStyle w:val="000000000000" w:firstRow="0" w:lastRow="0" w:firstColumn="0" w:lastColumn="0" w:oddVBand="0" w:evenVBand="0" w:oddHBand="0" w:evenHBand="0" w:firstRowFirstColumn="0" w:firstRowLastColumn="0" w:lastRowFirstColumn="0" w:lastRowLastColumn="0"/>
               <w:rPr>
                 <w:rFonts w:eastAsia="Times New Roman" w:cstheme="minorHAnsi"/>
                 <w:b/>
@@ -957,13 +1134,14 @@
         </w:tc>
         <w:tc>
           <w:tcPr>
-            <w:tcW w:w="0" w:type="auto"/>
+            <w:tcW w:w="4519" w:type="dxa"/>
             <w:vAlign w:val="center"/>
             <w:hideMark/>
           </w:tcPr>
           <w:p>
             <w:pPr>
               <w:spacing w:after="0" w:line="240" w:lineRule="auto"/>
+              <w:jc w:val="both"/>
               <w:cnfStyle w:val="000000000000" w:firstRow="0" w:lastRow="0" w:firstColumn="0" w:lastColumn="0" w:oddVBand="0" w:evenVBand="0" w:oddHBand="0" w:evenHBand="0" w:firstRowFirstColumn="0" w:firstRowLastColumn="0" w:lastRowFirstColumn="0" w:lastRowLastColumn="0"/>
               <w:rPr>
                 <w:rFonts w:eastAsia="Times New Roman" w:cstheme="minorHAnsi"/>
@@ -991,10 +1169,43 @@
       <w:tr>
         <w:trPr>
           <w:cnfStyle w:val="000000100000" w:firstRow="0" w:lastRow="0" w:firstColumn="0" w:lastColumn="0" w:oddVBand="0" w:evenVBand="0" w:oddHBand="1" w:evenHBand="0" w:firstRowFirstColumn="0" w:firstRowLastColumn="0" w:lastRowFirstColumn="0" w:lastRowLastColumn="0"/>
+          <w:trHeight w:val="629"/>
         </w:trPr>
         <w:tc>
           <w:tcPr>
             <w:cnfStyle w:val="001000000000" w:firstRow="0" w:lastRow="0" w:firstColumn="1" w:lastColumn="0" w:oddVBand="0" w:evenVBand="0" w:oddHBand="0" w:evenHBand="0" w:firstRowFirstColumn="0" w:firstRowLastColumn="0" w:lastRowFirstColumn="0" w:lastRowLastColumn="0"/>
+            <w:tcW w:w="680" w:type="dxa"/>
+            <w:vAlign w:val="center"/>
+          </w:tcPr>
+          <w:p>
+            <w:pPr>
+              <w:jc w:val="center"/>
+              <w:rPr>
+                <w:rFonts w:eastAsia="Times New Roman" w:cstheme="minorHAnsi"/>
+                <w:color w:val="444746"/>
+                <w:kern w:val="0"/>
+                <w:sz w:val="20"/>
+                <w:szCs w:val="20"/>
+                <w:bdr w:val="none" w:sz="0" w:space="0" w:color="auto" w:frame="1"/>
+                <w14:ligatures w14:val="none"/>
+              </w:rPr>
+            </w:pPr>
+            <w:r>
+              <w:rPr>
+                <w:rFonts w:eastAsia="Times New Roman" w:cstheme="minorHAnsi"/>
+                <w:color w:val="444746"/>
+                <w:kern w:val="0"/>
+                <w:sz w:val="20"/>
+                <w:szCs w:val="20"/>
+                <w:bdr w:val="none" w:sz="0" w:space="0" w:color="auto" w:frame="1"/>
+                <w14:ligatures w14:val="none"/>
+              </w:rPr>
+              <w:t>5</w:t>
+            </w:r>
+          </w:p>
+        </w:tc>
+        <w:tc>
+          <w:tcPr>
             <w:tcW w:w="2195" w:type="dxa"/>
             <w:vAlign w:val="center"/>
             <w:hideMark/>
@@ -1003,6 +1214,7 @@
             <w:pPr>
               <w:spacing w:after="0" w:line="240" w:lineRule="auto"/>
               <w:jc w:val="center"/>
+              <w:cnfStyle w:val="000000100000" w:firstRow="0" w:lastRow="0" w:firstColumn="0" w:lastColumn="0" w:oddVBand="0" w:evenVBand="0" w:oddHBand="1" w:evenHBand="0" w:firstRowFirstColumn="0" w:firstRowLastColumn="0" w:lastRowFirstColumn="0" w:lastRowLastColumn="0"/>
               <w:rPr>
                 <w:rFonts w:eastAsia="Times New Roman" w:cstheme="minorHAnsi"/>
                 <w:b/>
@@ -1066,13 +1278,14 @@
         </w:tc>
         <w:tc>
           <w:tcPr>
-            <w:tcW w:w="0" w:type="auto"/>
+            <w:tcW w:w="4519" w:type="dxa"/>
             <w:vAlign w:val="center"/>
             <w:hideMark/>
           </w:tcPr>
           <w:p>
             <w:pPr>
               <w:spacing w:after="0" w:line="240" w:lineRule="auto"/>
+              <w:jc w:val="both"/>
               <w:cnfStyle w:val="000000100000" w:firstRow="0" w:lastRow="0" w:firstColumn="0" w:lastColumn="0" w:oddVBand="0" w:evenVBand="0" w:oddHBand="1" w:evenHBand="0" w:firstRowFirstColumn="0" w:firstRowLastColumn="0" w:lastRowFirstColumn="0" w:lastRowLastColumn="0"/>
               <w:rPr>
                 <w:rFonts w:eastAsia="Times New Roman" w:cstheme="minorHAnsi"/>
@@ -1099,11 +1312,43 @@
       </w:tr>
       <w:tr>
         <w:trPr>
-          <w:trHeight w:val="773"/>
+          <w:trHeight w:val="854"/>
         </w:trPr>
         <w:tc>
           <w:tcPr>
             <w:cnfStyle w:val="001000000000" w:firstRow="0" w:lastRow="0" w:firstColumn="1" w:lastColumn="0" w:oddVBand="0" w:evenVBand="0" w:oddHBand="0" w:evenHBand="0" w:firstRowFirstColumn="0" w:firstRowLastColumn="0" w:lastRowFirstColumn="0" w:lastRowLastColumn="0"/>
+            <w:tcW w:w="680" w:type="dxa"/>
+            <w:vAlign w:val="center"/>
+          </w:tcPr>
+          <w:p>
+            <w:pPr>
+              <w:jc w:val="center"/>
+              <w:rPr>
+                <w:rFonts w:eastAsia="Times New Roman" w:cstheme="minorHAnsi"/>
+                <w:color w:val="444746"/>
+                <w:kern w:val="0"/>
+                <w:sz w:val="20"/>
+                <w:szCs w:val="20"/>
+                <w:bdr w:val="none" w:sz="0" w:space="0" w:color="auto" w:frame="1"/>
+                <w14:ligatures w14:val="none"/>
+              </w:rPr>
+            </w:pPr>
+            <w:r>
+              <w:rPr>
+                <w:rFonts w:eastAsia="Times New Roman" w:cstheme="minorHAnsi"/>
+                <w:color w:val="444746"/>
+                <w:kern w:val="0"/>
+                <w:sz w:val="20"/>
+                <w:szCs w:val="20"/>
+                <w:bdr w:val="none" w:sz="0" w:space="0" w:color="auto" w:frame="1"/>
+                <w14:ligatures w14:val="none"/>
+              </w:rPr>
+              <w:t>6</w:t>
+            </w:r>
+          </w:p>
+        </w:tc>
+        <w:tc>
+          <w:tcPr>
             <w:tcW w:w="2195" w:type="dxa"/>
             <w:vAlign w:val="center"/>
             <w:hideMark/>
@@ -1112,6 +1357,7 @@
             <w:pPr>
               <w:spacing w:after="0" w:line="240" w:lineRule="auto"/>
               <w:jc w:val="center"/>
+              <w:cnfStyle w:val="000000000000" w:firstRow="0" w:lastRow="0" w:firstColumn="0" w:lastColumn="0" w:oddVBand="0" w:evenVBand="0" w:oddHBand="0" w:evenHBand="0" w:firstRowFirstColumn="0" w:firstRowLastColumn="0" w:lastRowFirstColumn="0" w:lastRowLastColumn="0"/>
               <w:rPr>
                 <w:rFonts w:eastAsia="Times New Roman" w:cstheme="minorHAnsi"/>
                 <w:b/>
@@ -1209,13 +1455,14 @@
         </w:tc>
         <w:tc>
           <w:tcPr>
-            <w:tcW w:w="0" w:type="auto"/>
+            <w:tcW w:w="4519" w:type="dxa"/>
             <w:vAlign w:val="center"/>
             <w:hideMark/>
           </w:tcPr>
           <w:p>
             <w:pPr>
               <w:spacing w:after="0" w:line="240" w:lineRule="auto"/>
+              <w:jc w:val="both"/>
               <w:cnfStyle w:val="000000000000" w:firstRow="0" w:lastRow="0" w:firstColumn="0" w:lastColumn="0" w:oddVBand="0" w:evenVBand="0" w:oddHBand="0" w:evenHBand="0" w:firstRowFirstColumn="0" w:firstRowLastColumn="0" w:lastRowFirstColumn="0" w:lastRowLastColumn="0"/>
               <w:rPr>
                 <w:rFonts w:eastAsia="Times New Roman" w:cstheme="minorHAnsi"/>
@@ -1243,20 +1490,33 @@
     </w:tbl>
     <w:p>
       <w:pPr>
-        <w:rPr>
-          <w:rFonts w:cstheme="minorHAnsi"/>
-        </w:rPr>
-      </w:pPr>
-      <w:r>
-        <w:rPr>
-          <w:rFonts w:cstheme="minorHAnsi"/>
-        </w:rPr>
-        <w:br w:type="page"/>
+        <w:jc w:val="center"/>
+        <w:rPr>
+          <w:rFonts w:cstheme="minorHAnsi"/>
+        </w:rPr>
+      </w:pPr>
+      <w:r>
+        <w:rPr>
+          <w:rFonts w:cstheme="minorHAnsi"/>
+        </w:rPr>
+        <w:t>(Bảng 1)</w:t>
       </w:r>
     </w:p>
     <w:p>
       <w:pPr>
-        <w:pStyle w:val="ListParagraph"/>
+        <w:rPr>
+          <w:rFonts w:cstheme="minorHAnsi"/>
+        </w:rPr>
+      </w:pPr>
+      <w:r>
+        <w:rPr>
+          <w:rFonts w:cstheme="minorHAnsi"/>
+        </w:rPr>
+        <w:br w:type="page"/>
+      </w:r>
+    </w:p>
+    <w:p>
+      <w:pPr>
         <w:rPr>
           <w:rFonts w:cstheme="minorHAnsi"/>
           <w:b/>
@@ -1268,19 +1528,13 @@
       <w:r>
         <w:rPr>
           <w:rFonts w:cstheme="minorHAnsi"/>
-        </w:rPr>
-        <w:lastRenderedPageBreak/>
-        <w:br/>
-      </w:r>
-      <w:r>
-        <w:rPr>
-          <w:rFonts w:cstheme="minorHAnsi"/>
           <w:b/>
           <w:bCs/>
           <w:sz w:val="24"/>
           <w:szCs w:val="24"/>
         </w:rPr>
-        <w:t xml:space="preserve">Ví dụ: </w:t>
+        <w:lastRenderedPageBreak/>
+        <w:t>Ví dụ:</w:t>
       </w:r>
     </w:p>
     <w:p>
@@ -1298,31 +1552,18 @@
         <w:rPr>
           <w:rFonts w:cstheme="minorHAnsi"/>
         </w:rPr>
-        <w:t>Git Diff</w:t>
-      </w:r>
-      <w:r>
-        <w:rPr>
-          <w:rFonts w:cstheme="minorHAnsi"/>
-        </w:rPr>
-        <w:t>: Mô tả ở bản trên</w:t>
-      </w:r>
-    </w:p>
-    <w:p>
-      <w:pPr>
-        <w:pStyle w:val="ListParagraph"/>
-        <w:ind w:left="1080"/>
-        <w:rPr>
-          <w:rFonts w:cstheme="minorHAnsi"/>
-        </w:rPr>
-      </w:pPr>
-      <w:r>
-        <w:rPr>
-          <w:rFonts w:cstheme="minorHAnsi"/>
-        </w:rPr>
         <w:drawing>
-          <wp:inline distT="0" distB="0" distL="0" distR="0" wp14:anchorId="2403ECAC" wp14:editId="2ED104D6">
-            <wp:extent cx="5943600" cy="2950845"/>
-            <wp:effectExtent l="0" t="0" r="0" b="1905"/>
+          <wp:anchor distT="0" distB="0" distL="114300" distR="114300" simplePos="0" relativeHeight="251658240" behindDoc="0" locked="0" layoutInCell="1" allowOverlap="1" wp14:anchorId="2403ECAC" wp14:editId="2CFC59F1">
+            <wp:simplePos x="0" y="0"/>
+            <wp:positionH relativeFrom="margin">
+              <wp:align>right</wp:align>
+            </wp:positionH>
+            <wp:positionV relativeFrom="paragraph">
+              <wp:posOffset>282383</wp:posOffset>
+            </wp:positionV>
+            <wp:extent cx="5943600" cy="2000250"/>
+            <wp:effectExtent l="0" t="0" r="0" b="0"/>
+            <wp:wrapTopAndBottom/>
             <wp:docPr id="1397384928" name="Picture 1" descr="A screenshot of a computer&#10;&#10;Description automatically generated"/>
             <wp:cNvGraphicFramePr>
               <a:graphicFrameLocks xmlns:a="http://schemas.openxmlformats.org/drawingml/2006/main" noChangeAspect="1"/>
@@ -1334,8 +1575,135 @@
                     <pic:cNvPr id="1397384928" name="Picture 1" descr="A screenshot of a computer&#10;&#10;Description automatically generated"/>
                     <pic:cNvPicPr/>
                   </pic:nvPicPr>
+                  <pic:blipFill rotWithShape="1">
+                    <a:blip r:embed="rId5">
+                      <a:extLst>
+                        <a:ext uri="{28A0092B-C50C-407E-A947-70E740481C1C}">
+                          <a14:useLocalDpi xmlns:a14="http://schemas.microsoft.com/office/drawing/2010/main" val="0"/>
+                        </a:ext>
+                      </a:extLst>
+                    </a:blip>
+                    <a:srcRect b="32214"/>
+                    <a:stretch/>
+                  </pic:blipFill>
+                  <pic:spPr bwMode="auto">
+                    <a:xfrm>
+                      <a:off x="0" y="0"/>
+                      <a:ext cx="5943600" cy="2000250"/>
+                    </a:xfrm>
+                    <a:prstGeom prst="rect">
+                      <a:avLst/>
+                    </a:prstGeom>
+                    <a:ln>
+                      <a:noFill/>
+                    </a:ln>
+                    <a:extLst>
+                      <a:ext uri="{53640926-AAD7-44D8-BBD7-CCE9431645EC}">
+                        <a14:shadowObscured xmlns:a14="http://schemas.microsoft.com/office/drawing/2010/main"/>
+                      </a:ext>
+                    </a:extLst>
+                  </pic:spPr>
+                </pic:pic>
+              </a:graphicData>
+            </a:graphic>
+            <wp14:sizeRelV relativeFrom="margin">
+              <wp14:pctHeight>0</wp14:pctHeight>
+            </wp14:sizeRelV>
+          </wp:anchor>
+        </w:drawing>
+      </w:r>
+      <w:r>
+        <w:rPr>
+          <w:rFonts w:cstheme="minorHAnsi"/>
+        </w:rPr>
+        <w:t>Git Diff</w:t>
+      </w:r>
+      <w:r>
+        <w:rPr>
+          <w:rFonts w:cstheme="minorHAnsi"/>
+        </w:rPr>
+        <w:t>:</w:t>
+      </w:r>
+      <w:r>
+        <w:rPr>
+          <w:rFonts w:cstheme="minorHAnsi"/>
+        </w:rPr>
+        <w:t xml:space="preserve"> </w:t>
+      </w:r>
+      <w:r>
+        <w:rPr>
+          <w:rFonts w:cstheme="minorHAnsi"/>
+        </w:rPr>
+        <w:t>Mô tả ở b</w:t>
+      </w:r>
+      <w:r>
+        <w:rPr>
+          <w:rFonts w:cstheme="minorHAnsi"/>
+        </w:rPr>
+        <w:t>ảng 1 stt 1</w:t>
+      </w:r>
+    </w:p>
+    <w:p>
+      <w:pPr>
+        <w:pStyle w:val="ListParagraph"/>
+        <w:ind w:left="1080"/>
+        <w:rPr>
+          <w:rFonts w:cstheme="minorHAnsi"/>
+        </w:rPr>
+      </w:pPr>
+    </w:p>
+    <w:p>
+      <w:pPr>
+        <w:pStyle w:val="ListParagraph"/>
+        <w:ind w:left="1080"/>
+        <w:rPr>
+          <w:rFonts w:cstheme="minorHAnsi"/>
+        </w:rPr>
+      </w:pPr>
+    </w:p>
+    <w:p>
+      <w:pPr>
+        <w:pStyle w:val="ListParagraph"/>
+        <w:numPr>
+          <w:ilvl w:val="0"/>
+          <w:numId w:val="2"/>
+        </w:numPr>
+      </w:pPr>
+      <w:r>
+        <w:rPr>
+          <w:noProof/>
+        </w:rPr>
+        <w:drawing>
+          <wp:anchor distT="0" distB="0" distL="114300" distR="114300" simplePos="0" relativeHeight="251659264" behindDoc="0" locked="0" layoutInCell="1" allowOverlap="1" wp14:anchorId="44855799" wp14:editId="72081B48">
+            <wp:simplePos x="0" y="0"/>
+            <wp:positionH relativeFrom="margin">
+              <wp:align>right</wp:align>
+            </wp:positionH>
+            <wp:positionV relativeFrom="paragraph">
+              <wp:posOffset>297933</wp:posOffset>
+            </wp:positionV>
+            <wp:extent cx="5943600" cy="4994275"/>
+            <wp:effectExtent l="0" t="0" r="0" b="0"/>
+            <wp:wrapTopAndBottom/>
+            <wp:docPr id="2031642638" name="Picture 1" descr="A screenshot of a computer screen&#10;&#10;Description automatically generated"/>
+            <wp:cNvGraphicFramePr>
+              <a:graphicFrameLocks xmlns:a="http://schemas.openxmlformats.org/drawingml/2006/main" noChangeAspect="1"/>
+            </wp:cNvGraphicFramePr>
+            <a:graphic xmlns:a="http://schemas.openxmlformats.org/drawingml/2006/main">
+              <a:graphicData uri="http://schemas.openxmlformats.org/drawingml/2006/picture">
+                <pic:pic xmlns:pic="http://schemas.openxmlformats.org/drawingml/2006/picture">
+                  <pic:nvPicPr>
+                    <pic:cNvPr id="2031642638" name="Picture 1" descr="A screenshot of a computer screen&#10;&#10;Description automatically generated"/>
+                    <pic:cNvPicPr/>
+                  </pic:nvPicPr>
                   <pic:blipFill>
-                    <a:blip r:embed="rId5"/>
+                    <a:blip r:embed="rId6">
+                      <a:extLst>
+                        <a:ext uri="{28A0092B-C50C-407E-A947-70E740481C1C}">
+                          <a14:useLocalDpi xmlns:a14="http://schemas.microsoft.com/office/drawing/2010/main" val="0"/>
+                        </a:ext>
+                      </a:extLst>
+                    </a:blip>
                     <a:stretch>
                       <a:fillRect/>
                     </a:stretch>
@@ -1343,7 +1711,7 @@
                   <pic:spPr>
                     <a:xfrm>
                       <a:off x="0" y="0"/>
-                      <a:ext cx="5943600" cy="2950845"/>
+                      <a:ext cx="5943600" cy="4994275"/>
                     </a:xfrm>
                     <a:prstGeom prst="rect">
                       <a:avLst/>
@@ -1352,9 +1720,37 @@
                 </pic:pic>
               </a:graphicData>
             </a:graphic>
-          </wp:inline>
+          </wp:anchor>
         </w:drawing>
       </w:r>
+      <w:r>
+        <w:rPr>
+          <w:rFonts w:cstheme="minorHAnsi"/>
+        </w:rPr>
+        <w:t xml:space="preserve">Git Add . and Git Diff –Staged: </w:t>
+      </w:r>
+      <w:r>
+        <w:rPr>
+          <w:rFonts w:cstheme="minorHAnsi"/>
+        </w:rPr>
+        <w:t xml:space="preserve">Mô tả ở bảng 1 stt </w:t>
+      </w:r>
+      <w:r>
+        <w:rPr>
+          <w:rFonts w:cstheme="minorHAnsi"/>
+        </w:rPr>
+        <w:t>2</w:t>
+      </w:r>
+    </w:p>
+    <w:p>
+      <w:pPr>
+        <w:pStyle w:val="ListParagraph"/>
+      </w:pPr>
+    </w:p>
+    <w:p>
+      <w:pPr>
+        <w:pStyle w:val="ListParagraph"/>
+      </w:pPr>
     </w:p>
     <w:p>
       <w:pPr>

</xml_diff>

<commit_message>
Commit cau 5 lan 3
</commit_message>
<xml_diff>
--- a/BT Git 2.docx
+++ b/BT Git 2.docx
@@ -1745,6 +1745,77 @@
     <w:p>
       <w:pPr>
         <w:pStyle w:val="ListParagraph"/>
+        <w:numPr>
+          <w:ilvl w:val="0"/>
+          <w:numId w:val="2"/>
+        </w:numPr>
+      </w:pPr>
+      <w:r>
+        <w:lastRenderedPageBreak/>
+        <w:drawing>
+          <wp:anchor distT="0" distB="0" distL="114300" distR="114300" simplePos="0" relativeHeight="251660288" behindDoc="0" locked="0" layoutInCell="1" allowOverlap="1" wp14:anchorId="5F8E9A53" wp14:editId="20E4D10D">
+            <wp:simplePos x="0" y="0"/>
+            <wp:positionH relativeFrom="margin">
+              <wp:align>right</wp:align>
+            </wp:positionH>
+            <wp:positionV relativeFrom="paragraph">
+              <wp:posOffset>314325</wp:posOffset>
+            </wp:positionV>
+            <wp:extent cx="5943600" cy="5943600"/>
+            <wp:effectExtent l="0" t="0" r="0" b="0"/>
+            <wp:wrapTopAndBottom/>
+            <wp:docPr id="730735251" name="Picture 1" descr="A screenshot of a computer program&#10;&#10;Description automatically generated"/>
+            <wp:cNvGraphicFramePr>
+              <a:graphicFrameLocks xmlns:a="http://schemas.openxmlformats.org/drawingml/2006/main" noChangeAspect="1"/>
+            </wp:cNvGraphicFramePr>
+            <a:graphic xmlns:a="http://schemas.openxmlformats.org/drawingml/2006/main">
+              <a:graphicData uri="http://schemas.openxmlformats.org/drawingml/2006/picture">
+                <pic:pic xmlns:pic="http://schemas.openxmlformats.org/drawingml/2006/picture">
+                  <pic:nvPicPr>
+                    <pic:cNvPr id="730735251" name="Picture 1" descr="A screenshot of a computer program&#10;&#10;Description automatically generated"/>
+                    <pic:cNvPicPr/>
+                  </pic:nvPicPr>
+                  <pic:blipFill>
+                    <a:blip r:embed="rId7">
+                      <a:extLst>
+                        <a:ext uri="{28A0092B-C50C-407E-A947-70E740481C1C}">
+                          <a14:useLocalDpi xmlns:a14="http://schemas.microsoft.com/office/drawing/2010/main" val="0"/>
+                        </a:ext>
+                      </a:extLst>
+                    </a:blip>
+                    <a:stretch>
+                      <a:fillRect/>
+                    </a:stretch>
+                  </pic:blipFill>
+                  <pic:spPr>
+                    <a:xfrm>
+                      <a:off x="0" y="0"/>
+                      <a:ext cx="5943600" cy="5943600"/>
+                    </a:xfrm>
+                    <a:prstGeom prst="rect">
+                      <a:avLst/>
+                    </a:prstGeom>
+                  </pic:spPr>
+                </pic:pic>
+              </a:graphicData>
+            </a:graphic>
+          </wp:anchor>
+        </w:drawing>
+      </w:r>
+      <w:r>
+        <w:t>Git diff HEAD: Mô tả ở bảng 1 stt 3</w:t>
+      </w:r>
+    </w:p>
+    <w:p>
+      <w:pPr>
+        <w:pStyle w:val="ListParagraph"/>
+        <w:ind w:left="1440"/>
+      </w:pPr>
+    </w:p>
+    <w:p>
+      <w:pPr>
+        <w:pStyle w:val="ListParagraph"/>
+        <w:ind w:left="1080"/>
       </w:pPr>
     </w:p>
     <w:p>

</xml_diff>

<commit_message>
Commit cau 5 lan 4
</commit_message>
<xml_diff>
--- a/BT Git 2.docx
+++ b/BT Git 2.docx
@@ -1753,7 +1753,7 @@
       <w:r>
         <w:lastRenderedPageBreak/>
         <w:drawing>
-          <wp:anchor distT="0" distB="0" distL="114300" distR="114300" simplePos="0" relativeHeight="251660288" behindDoc="0" locked="0" layoutInCell="1" allowOverlap="1" wp14:anchorId="5F8E9A53" wp14:editId="20E4D10D">
+          <wp:anchor distT="0" distB="0" distL="114300" distR="114300" simplePos="0" relativeHeight="251660288" behindDoc="0" locked="0" layoutInCell="1" allowOverlap="1" wp14:anchorId="5F8E9A53" wp14:editId="63766B24">
             <wp:simplePos x="0" y="0"/>
             <wp:positionH relativeFrom="margin">
               <wp:align>right</wp:align>
@@ -1807,21 +1807,112 @@
       </w:r>
     </w:p>
     <w:p>
-      <w:pPr>
-        <w:pStyle w:val="ListParagraph"/>
-        <w:ind w:left="1440"/>
-      </w:pPr>
+      <w:r>
+        <w:br w:type="page"/>
+      </w:r>
     </w:p>
     <w:p>
       <w:pPr>
         <w:pStyle w:val="ListParagraph"/>
-        <w:ind w:left="1080"/>
-      </w:pPr>
+        <w:numPr>
+          <w:ilvl w:val="0"/>
+          <w:numId w:val="2"/>
+        </w:numPr>
+      </w:pPr>
+      <w:r>
+        <w:lastRenderedPageBreak/>
+        <w:t>Git diff &lt;commit 1&gt; &lt;commit 2&gt;: So sánh giữa 2 commit củ thể cm:</w:t>
+      </w:r>
+      <w:r>
+        <w:t>1137be0</w:t>
+      </w:r>
+      <w:r>
+        <w:t xml:space="preserve"> và cm:</w:t>
+      </w:r>
+      <w:r>
+        <w:t xml:space="preserve"> </w:t>
+      </w:r>
+      <w:r>
+        <w:t>7ada0ae</w:t>
+      </w:r>
     </w:p>
     <w:p>
       <w:pPr>
         <w:pStyle w:val="ListParagraph"/>
-      </w:pPr>
+        <w:numPr>
+          <w:ilvl w:val="0"/>
+          <w:numId w:val="2"/>
+        </w:numPr>
+      </w:pPr>
+      <w:r>
+        <w:rPr>
+          <w:noProof/>
+        </w:rPr>
+        <w:drawing>
+          <wp:anchor distT="0" distB="0" distL="114300" distR="114300" simplePos="0" relativeHeight="251662336" behindDoc="0" locked="0" layoutInCell="1" allowOverlap="1" wp14:anchorId="40D52123" wp14:editId="6700D6AA">
+            <wp:simplePos x="0" y="0"/>
+            <wp:positionH relativeFrom="margin">
+              <wp:align>right</wp:align>
+            </wp:positionH>
+            <wp:positionV relativeFrom="paragraph">
+              <wp:posOffset>466090</wp:posOffset>
+            </wp:positionV>
+            <wp:extent cx="5943600" cy="4493895"/>
+            <wp:effectExtent l="0" t="0" r="0" b="1905"/>
+            <wp:wrapTopAndBottom/>
+            <wp:docPr id="1081994048" name="Picture 1" descr="A screenshot of a computer program&#10;&#10;Description automatically generated"/>
+            <wp:cNvGraphicFramePr>
+              <a:graphicFrameLocks xmlns:a="http://schemas.openxmlformats.org/drawingml/2006/main" noChangeAspect="1"/>
+            </wp:cNvGraphicFramePr>
+            <a:graphic xmlns:a="http://schemas.openxmlformats.org/drawingml/2006/main">
+              <a:graphicData uri="http://schemas.openxmlformats.org/drawingml/2006/picture">
+                <pic:pic xmlns:pic="http://schemas.openxmlformats.org/drawingml/2006/picture">
+                  <pic:nvPicPr>
+                    <pic:cNvPr id="1081994048" name="Picture 1" descr="A screenshot of a computer program&#10;&#10;Description automatically generated"/>
+                    <pic:cNvPicPr/>
+                  </pic:nvPicPr>
+                  <pic:blipFill>
+                    <a:blip r:embed="rId8">
+                      <a:extLst>
+                        <a:ext uri="{28A0092B-C50C-407E-A947-70E740481C1C}">
+                          <a14:useLocalDpi xmlns:a14="http://schemas.microsoft.com/office/drawing/2010/main" val="0"/>
+                        </a:ext>
+                      </a:extLst>
+                    </a:blip>
+                    <a:stretch>
+                      <a:fillRect/>
+                    </a:stretch>
+                  </pic:blipFill>
+                  <pic:spPr>
+                    <a:xfrm>
+                      <a:off x="0" y="0"/>
+                      <a:ext cx="5943600" cy="4493895"/>
+                    </a:xfrm>
+                    <a:prstGeom prst="rect">
+                      <a:avLst/>
+                    </a:prstGeom>
+                  </pic:spPr>
+                </pic:pic>
+              </a:graphicData>
+            </a:graphic>
+          </wp:anchor>
+        </w:drawing>
+      </w:r>
+      <w:r>
+        <w:t>cm:</w:t>
+      </w:r>
+      <w:r>
+        <w:t xml:space="preserve"> </w:t>
+      </w:r>
+      <w:r>
+        <w:t>7ada0ae</w:t>
+      </w:r>
+      <w:r>
+        <w:t xml:space="preserve"> là file word BT Git 2 commit câu 5 lần 3 (Có thay đổi và sửa file word) so với File word BT Git 2 gốc</w:t>
+      </w:r>
+      <w:r>
+        <w:br w:type="page"/>
+      </w:r>
     </w:p>
     <w:p>
       <w:pPr>
@@ -1832,8 +1923,714 @@
         </w:numPr>
       </w:pPr>
       <w:r>
+        <w:lastRenderedPageBreak/>
         <w:t>Phân biệt pull và fetch</w:t>
       </w:r>
+    </w:p>
+    <w:p>
+      <w:pPr>
+        <w:pStyle w:val="ListParagraph"/>
+        <w:numPr>
+          <w:ilvl w:val="0"/>
+          <w:numId w:val="7"/>
+        </w:numPr>
+      </w:pPr>
+      <w:r>
+        <w:t>Khái niệm</w:t>
+      </w:r>
+    </w:p>
+    <w:p>
+      <w:pPr>
+        <w:pStyle w:val="ListParagraph"/>
+        <w:numPr>
+          <w:ilvl w:val="0"/>
+          <w:numId w:val="2"/>
+        </w:numPr>
+      </w:pPr>
+      <w:r>
+        <w:rPr>
+          <w:b/>
+          <w:bCs/>
+        </w:rPr>
+        <w:t>git fetch:</w:t>
+      </w:r>
+      <w:r>
+        <w:t xml:space="preserve"> Là lệnh dùng để tải về các thay đổi mới (commit, file, reference) từ Remote Repository (kho lưu trữ từ xa) về Local Repository (kho lưu trữ cục bộ) của bạn.</w:t>
+      </w:r>
+    </w:p>
+    <w:p>
+      <w:pPr>
+        <w:pStyle w:val="ListParagraph"/>
+        <w:numPr>
+          <w:ilvl w:val="1"/>
+          <w:numId w:val="2"/>
+        </w:numPr>
+      </w:pPr>
+      <w:r>
+        <w:t>Nó cập nhật các nhánh theo dõi từ xa (ví dụ: origin/master, origin/main) nhưng không tự động tích hợp (merge) các thay đổi này vào nhánh làm việc hiện tại của bạn.</w:t>
+      </w:r>
+    </w:p>
+    <w:p>
+      <w:pPr>
+        <w:pStyle w:val="ListParagraph"/>
+        <w:numPr>
+          <w:ilvl w:val="1"/>
+          <w:numId w:val="2"/>
+        </w:numPr>
+      </w:pPr>
+      <w:r>
+        <w:t>Nó cho phép bạn xem các thay đổi mới trước khi quyết định tích hợp chúng.</w:t>
+      </w:r>
+    </w:p>
+    <w:p>
+      <w:pPr>
+        <w:pStyle w:val="ListParagraph"/>
+        <w:numPr>
+          <w:ilvl w:val="0"/>
+          <w:numId w:val="2"/>
+        </w:numPr>
+      </w:pPr>
+      <w:r>
+        <w:rPr>
+          <w:b/>
+          <w:bCs/>
+        </w:rPr>
+        <w:t>git pull:</w:t>
+      </w:r>
+      <w:r>
+        <w:t xml:space="preserve"> Là một lệnh tiện lợi kết hợp hai thao tác:</w:t>
+      </w:r>
+    </w:p>
+    <w:p>
+      <w:pPr>
+        <w:pStyle w:val="ListParagraph"/>
+        <w:numPr>
+          <w:ilvl w:val="1"/>
+          <w:numId w:val="2"/>
+        </w:numPr>
+      </w:pPr>
+      <w:r>
+        <w:t>Thực hiện git fetch (tải về các thay đổi mới từ remote).</w:t>
+      </w:r>
+    </w:p>
+    <w:p>
+      <w:pPr>
+        <w:pStyle w:val="ListParagraph"/>
+        <w:numPr>
+          <w:ilvl w:val="1"/>
+          <w:numId w:val="2"/>
+        </w:numPr>
+      </w:pPr>
+      <w:r>
+        <w:t>Sau đó, thực hiện git merge (tự động hợp nhất các thay đổi đã tải về vào nhánh làm việc hiện tại của bạn).</w:t>
+      </w:r>
+    </w:p>
+    <w:p>
+      <w:pPr>
+        <w:pStyle w:val="ListParagraph"/>
+        <w:numPr>
+          <w:ilvl w:val="1"/>
+          <w:numId w:val="2"/>
+        </w:numPr>
+      </w:pPr>
+      <w:r>
+        <w:t>Nó giúp đồng bộ nhanh chóng nhánh làm việc hiện tại của bạn với phiên bản mới nhất trên remote.</w:t>
+      </w:r>
+    </w:p>
+    <w:tbl>
+      <w:tblPr>
+        <w:tblStyle w:val="PlainTable1"/>
+        <w:tblW w:w="0" w:type="auto"/>
+        <w:tblLook w:val="04A0" w:firstRow="1" w:lastRow="0" w:firstColumn="1" w:lastColumn="0" w:noHBand="0" w:noVBand="1"/>
+      </w:tblPr>
+      <w:tblGrid>
+        <w:gridCol w:w="1165"/>
+        <w:gridCol w:w="3122"/>
+        <w:gridCol w:w="5063"/>
+      </w:tblGrid>
+      <w:tr>
+        <w:trPr>
+          <w:cnfStyle w:val="100000000000" w:firstRow="1" w:lastRow="0" w:firstColumn="0" w:lastColumn="0" w:oddVBand="0" w:evenVBand="0" w:oddHBand="0" w:evenHBand="0" w:firstRowFirstColumn="0" w:firstRowLastColumn="0" w:lastRowFirstColumn="0" w:lastRowLastColumn="0"/>
+        </w:trPr>
+        <w:tc>
+          <w:tcPr>
+            <w:cnfStyle w:val="001000000000" w:firstRow="0" w:lastRow="0" w:firstColumn="1" w:lastColumn="0" w:oddVBand="0" w:evenVBand="0" w:oddHBand="0" w:evenHBand="0" w:firstRowFirstColumn="0" w:firstRowLastColumn="0" w:lastRowFirstColumn="0" w:lastRowLastColumn="0"/>
+            <w:tcW w:w="0" w:type="auto"/>
+            <w:vAlign w:val="center"/>
+            <w:hideMark/>
+          </w:tcPr>
+          <w:p>
+            <w:pPr>
+              <w:spacing w:after="0" w:line="240" w:lineRule="auto"/>
+              <w:jc w:val="center"/>
+              <w:rPr>
+                <w:rFonts w:eastAsia="Times New Roman" w:cstheme="minorHAnsi"/>
+                <w:b/>
+                <w:bCs/>
+                <w:color w:val="1B1C1D"/>
+                <w:kern w:val="0"/>
+                <w:sz w:val="24"/>
+                <w:szCs w:val="24"/>
+                <w:bdr w:val="none" w:sz="0" w:space="0" w:color="auto" w:frame="1"/>
+                <w14:ligatures w14:val="none"/>
+              </w:rPr>
+            </w:pPr>
+            <w:r>
+              <w:rPr>
+                <w:rFonts w:eastAsia="Times New Roman" w:cstheme="minorHAnsi"/>
+                <w:b/>
+                <w:bCs/>
+                <w:color w:val="1B1C1D"/>
+                <w:kern w:val="0"/>
+                <w:sz w:val="24"/>
+                <w:szCs w:val="24"/>
+                <w:bdr w:val="none" w:sz="0" w:space="0" w:color="auto" w:frame="1"/>
+                <w14:ligatures w14:val="none"/>
+              </w:rPr>
+              <w:t>Tiêu chí</w:t>
+            </w:r>
+          </w:p>
+        </w:tc>
+        <w:tc>
+          <w:tcPr>
+            <w:tcW w:w="0" w:type="auto"/>
+            <w:vAlign w:val="center"/>
+            <w:hideMark/>
+          </w:tcPr>
+          <w:p>
+            <w:pPr>
+              <w:spacing w:after="0" w:line="240" w:lineRule="auto"/>
+              <w:jc w:val="center"/>
+              <w:cnfStyle w:val="100000000000" w:firstRow="1" w:lastRow="0" w:firstColumn="0" w:lastColumn="0" w:oddVBand="0" w:evenVBand="0" w:oddHBand="0" w:evenHBand="0" w:firstRowFirstColumn="0" w:firstRowLastColumn="0" w:lastRowFirstColumn="0" w:lastRowLastColumn="0"/>
+              <w:rPr>
+                <w:rFonts w:eastAsia="Times New Roman" w:cstheme="minorHAnsi"/>
+                <w:b/>
+                <w:bCs/>
+                <w:color w:val="1B1C1D"/>
+                <w:kern w:val="0"/>
+                <w:sz w:val="24"/>
+                <w:szCs w:val="24"/>
+                <w:bdr w:val="none" w:sz="0" w:space="0" w:color="auto" w:frame="1"/>
+                <w14:ligatures w14:val="none"/>
+              </w:rPr>
+            </w:pPr>
+            <w:r>
+              <w:rPr>
+                <w:rFonts w:eastAsia="Times New Roman" w:cstheme="minorHAnsi"/>
+                <w:b/>
+                <w:bCs/>
+                <w:color w:val="1B1C1D"/>
+                <w:kern w:val="0"/>
+                <w:sz w:val="24"/>
+                <w:szCs w:val="24"/>
+                <w:bdr w:val="none" w:sz="0" w:space="0" w:color="auto" w:frame="1"/>
+                <w14:ligatures w14:val="none"/>
+              </w:rPr>
+              <w:t>git fetch</w:t>
+            </w:r>
+          </w:p>
+        </w:tc>
+        <w:tc>
+          <w:tcPr>
+            <w:tcW w:w="0" w:type="auto"/>
+            <w:vAlign w:val="center"/>
+            <w:hideMark/>
+          </w:tcPr>
+          <w:p>
+            <w:pPr>
+              <w:spacing w:after="0" w:line="240" w:lineRule="auto"/>
+              <w:jc w:val="center"/>
+              <w:cnfStyle w:val="100000000000" w:firstRow="1" w:lastRow="0" w:firstColumn="0" w:lastColumn="0" w:oddVBand="0" w:evenVBand="0" w:oddHBand="0" w:evenHBand="0" w:firstRowFirstColumn="0" w:firstRowLastColumn="0" w:lastRowFirstColumn="0" w:lastRowLastColumn="0"/>
+              <w:rPr>
+                <w:rFonts w:eastAsia="Times New Roman" w:cstheme="minorHAnsi"/>
+                <w:b/>
+                <w:bCs/>
+                <w:color w:val="1B1C1D"/>
+                <w:kern w:val="0"/>
+                <w:sz w:val="24"/>
+                <w:szCs w:val="24"/>
+                <w:bdr w:val="none" w:sz="0" w:space="0" w:color="auto" w:frame="1"/>
+                <w14:ligatures w14:val="none"/>
+              </w:rPr>
+            </w:pPr>
+            <w:r>
+              <w:rPr>
+                <w:rFonts w:eastAsia="Times New Roman" w:cstheme="minorHAnsi"/>
+                <w:b/>
+                <w:bCs/>
+                <w:color w:val="1B1C1D"/>
+                <w:kern w:val="0"/>
+                <w:sz w:val="24"/>
+                <w:szCs w:val="24"/>
+                <w:bdr w:val="none" w:sz="0" w:space="0" w:color="auto" w:frame="1"/>
+                <w14:ligatures w14:val="none"/>
+              </w:rPr>
+              <w:t>git pull</w:t>
+            </w:r>
+          </w:p>
+        </w:tc>
+      </w:tr>
+      <w:tr>
+        <w:trPr>
+          <w:cnfStyle w:val="000000100000" w:firstRow="0" w:lastRow="0" w:firstColumn="0" w:lastColumn="0" w:oddVBand="0" w:evenVBand="0" w:oddHBand="1" w:evenHBand="0" w:firstRowFirstColumn="0" w:firstRowLastColumn="0" w:lastRowFirstColumn="0" w:lastRowLastColumn="0"/>
+          <w:trHeight w:val="1052"/>
+        </w:trPr>
+        <w:tc>
+          <w:tcPr>
+            <w:cnfStyle w:val="001000000000" w:firstRow="0" w:lastRow="0" w:firstColumn="1" w:lastColumn="0" w:oddVBand="0" w:evenVBand="0" w:oddHBand="0" w:evenHBand="0" w:firstRowFirstColumn="0" w:firstRowLastColumn="0" w:lastRowFirstColumn="0" w:lastRowLastColumn="0"/>
+            <w:tcW w:w="0" w:type="auto"/>
+            <w:vAlign w:val="center"/>
+            <w:hideMark/>
+          </w:tcPr>
+          <w:p>
+            <w:pPr>
+              <w:spacing w:after="0" w:line="240" w:lineRule="auto"/>
+              <w:jc w:val="center"/>
+              <w:rPr>
+                <w:rFonts w:eastAsia="Times New Roman" w:cstheme="minorHAnsi"/>
+                <w:b/>
+                <w:bCs/>
+                <w:color w:val="1B1C1D"/>
+                <w:kern w:val="0"/>
+                <w:sz w:val="24"/>
+                <w:szCs w:val="24"/>
+                <w:bdr w:val="none" w:sz="0" w:space="0" w:color="auto" w:frame="1"/>
+                <w14:ligatures w14:val="none"/>
+              </w:rPr>
+            </w:pPr>
+            <w:r>
+              <w:rPr>
+                <w:rFonts w:eastAsia="Times New Roman" w:cstheme="minorHAnsi"/>
+                <w:b/>
+                <w:bCs/>
+                <w:color w:val="1B1C1D"/>
+                <w:kern w:val="0"/>
+                <w:sz w:val="24"/>
+                <w:szCs w:val="24"/>
+                <w:bdr w:val="none" w:sz="0" w:space="0" w:color="auto" w:frame="1"/>
+                <w14:ligatures w14:val="none"/>
+              </w:rPr>
+              <w:t>Thao tác</w:t>
+            </w:r>
+          </w:p>
+        </w:tc>
+        <w:tc>
+          <w:tcPr>
+            <w:tcW w:w="0" w:type="auto"/>
+            <w:vAlign w:val="center"/>
+            <w:hideMark/>
+          </w:tcPr>
+          <w:p>
+            <w:pPr>
+              <w:spacing w:after="0" w:line="240" w:lineRule="auto"/>
+              <w:jc w:val="both"/>
+              <w:cnfStyle w:val="000000100000" w:firstRow="0" w:lastRow="0" w:firstColumn="0" w:lastColumn="0" w:oddVBand="0" w:evenVBand="0" w:oddHBand="1" w:evenHBand="0" w:firstRowFirstColumn="0" w:firstRowLastColumn="0" w:lastRowFirstColumn="0" w:lastRowLastColumn="0"/>
+              <w:rPr>
+                <w:rFonts w:eastAsia="Times New Roman" w:cstheme="minorHAnsi"/>
+                <w:color w:val="1B1C1D"/>
+                <w:kern w:val="0"/>
+                <w:sz w:val="24"/>
+                <w:szCs w:val="24"/>
+                <w:bdr w:val="none" w:sz="0" w:space="0" w:color="auto" w:frame="1"/>
+                <w14:ligatures w14:val="none"/>
+              </w:rPr>
+            </w:pPr>
+            <w:r>
+              <w:rPr>
+                <w:rFonts w:eastAsia="Times New Roman" w:cstheme="minorHAnsi"/>
+                <w:color w:val="1B1C1D"/>
+                <w:kern w:val="0"/>
+                <w:sz w:val="24"/>
+                <w:szCs w:val="24"/>
+                <w:bdr w:val="none" w:sz="0" w:space="0" w:color="auto" w:frame="1"/>
+                <w14:ligatures w14:val="none"/>
+              </w:rPr>
+              <w:t>Chỉ tải dữ liệu từ remote về local.</w:t>
+            </w:r>
+          </w:p>
+        </w:tc>
+        <w:tc>
+          <w:tcPr>
+            <w:tcW w:w="0" w:type="auto"/>
+            <w:vAlign w:val="center"/>
+            <w:hideMark/>
+          </w:tcPr>
+          <w:p>
+            <w:pPr>
+              <w:spacing w:after="0" w:line="240" w:lineRule="auto"/>
+              <w:jc w:val="both"/>
+              <w:cnfStyle w:val="000000100000" w:firstRow="0" w:lastRow="0" w:firstColumn="0" w:lastColumn="0" w:oddVBand="0" w:evenVBand="0" w:oddHBand="1" w:evenHBand="0" w:firstRowFirstColumn="0" w:firstRowLastColumn="0" w:lastRowFirstColumn="0" w:lastRowLastColumn="0"/>
+              <w:rPr>
+                <w:rFonts w:eastAsia="Times New Roman" w:cstheme="minorHAnsi"/>
+                <w:color w:val="1B1C1D"/>
+                <w:kern w:val="0"/>
+                <w:sz w:val="24"/>
+                <w:szCs w:val="24"/>
+                <w:bdr w:val="none" w:sz="0" w:space="0" w:color="auto" w:frame="1"/>
+                <w14:ligatures w14:val="none"/>
+              </w:rPr>
+            </w:pPr>
+            <w:r>
+              <w:rPr>
+                <w:rFonts w:eastAsia="Times New Roman" w:cstheme="minorHAnsi"/>
+                <w:color w:val="1B1C1D"/>
+                <w:kern w:val="0"/>
+                <w:sz w:val="24"/>
+                <w:szCs w:val="24"/>
+                <w:bdr w:val="none" w:sz="0" w:space="0" w:color="auto" w:frame="1"/>
+                <w14:ligatures w14:val="none"/>
+              </w:rPr>
+              <w:t>Tải dữ liệu từ remote VÀ tự động hợp nhất vào nhánh làm việc hiện tại.</w:t>
+            </w:r>
+          </w:p>
+        </w:tc>
+      </w:tr>
+      <w:tr>
+        <w:tc>
+          <w:tcPr>
+            <w:cnfStyle w:val="001000000000" w:firstRow="0" w:lastRow="0" w:firstColumn="1" w:lastColumn="0" w:oddVBand="0" w:evenVBand="0" w:oddHBand="0" w:evenHBand="0" w:firstRowFirstColumn="0" w:firstRowLastColumn="0" w:lastRowFirstColumn="0" w:lastRowLastColumn="0"/>
+            <w:tcW w:w="0" w:type="auto"/>
+            <w:vAlign w:val="center"/>
+            <w:hideMark/>
+          </w:tcPr>
+          <w:p>
+            <w:pPr>
+              <w:spacing w:after="0" w:line="240" w:lineRule="auto"/>
+              <w:jc w:val="center"/>
+              <w:rPr>
+                <w:rFonts w:eastAsia="Times New Roman" w:cstheme="minorHAnsi"/>
+                <w:b/>
+                <w:bCs/>
+                <w:color w:val="1B1C1D"/>
+                <w:kern w:val="0"/>
+                <w:sz w:val="24"/>
+                <w:szCs w:val="24"/>
+                <w:bdr w:val="none" w:sz="0" w:space="0" w:color="auto" w:frame="1"/>
+                <w14:ligatures w14:val="none"/>
+              </w:rPr>
+            </w:pPr>
+            <w:r>
+              <w:rPr>
+                <w:rFonts w:eastAsia="Times New Roman" w:cstheme="minorHAnsi"/>
+                <w:b/>
+                <w:bCs/>
+                <w:color w:val="1B1C1D"/>
+                <w:kern w:val="0"/>
+                <w:sz w:val="24"/>
+                <w:szCs w:val="24"/>
+                <w:bdr w:val="none" w:sz="0" w:space="0" w:color="auto" w:frame="1"/>
+                <w14:ligatures w14:val="none"/>
+              </w:rPr>
+              <w:t>Sự thay đổi Local</w:t>
+            </w:r>
+          </w:p>
+        </w:tc>
+        <w:tc>
+          <w:tcPr>
+            <w:tcW w:w="0" w:type="auto"/>
+            <w:vAlign w:val="center"/>
+            <w:hideMark/>
+          </w:tcPr>
+          <w:p>
+            <w:pPr>
+              <w:spacing w:after="0" w:line="240" w:lineRule="auto"/>
+              <w:jc w:val="both"/>
+              <w:cnfStyle w:val="000000000000" w:firstRow="0" w:lastRow="0" w:firstColumn="0" w:lastColumn="0" w:oddVBand="0" w:evenVBand="0" w:oddHBand="0" w:evenHBand="0" w:firstRowFirstColumn="0" w:firstRowLastColumn="0" w:lastRowFirstColumn="0" w:lastRowLastColumn="0"/>
+              <w:rPr>
+                <w:rFonts w:eastAsia="Times New Roman" w:cstheme="minorHAnsi"/>
+                <w:color w:val="1B1C1D"/>
+                <w:kern w:val="0"/>
+                <w:sz w:val="24"/>
+                <w:szCs w:val="24"/>
+                <w:bdr w:val="none" w:sz="0" w:space="0" w:color="auto" w:frame="1"/>
+                <w14:ligatures w14:val="none"/>
+              </w:rPr>
+            </w:pPr>
+            <w:r>
+              <w:rPr>
+                <w:rFonts w:eastAsia="Times New Roman" w:cstheme="minorHAnsi"/>
+                <w:color w:val="1B1C1D"/>
+                <w:kern w:val="0"/>
+                <w:sz w:val="24"/>
+                <w:szCs w:val="24"/>
+                <w:bdr w:val="none" w:sz="0" w:space="0" w:color="auto" w:frame="1"/>
+                <w14:ligatures w14:val="none"/>
+              </w:rPr>
+              <w:t>Không làm thay đổi Working Directory (thư mục làm việc) hoặc Branch hiện tại của bạn.</w:t>
+            </w:r>
+          </w:p>
+        </w:tc>
+        <w:tc>
+          <w:tcPr>
+            <w:tcW w:w="0" w:type="auto"/>
+            <w:vAlign w:val="center"/>
+            <w:hideMark/>
+          </w:tcPr>
+          <w:p>
+            <w:pPr>
+              <w:spacing w:after="0" w:line="240" w:lineRule="auto"/>
+              <w:jc w:val="both"/>
+              <w:cnfStyle w:val="000000000000" w:firstRow="0" w:lastRow="0" w:firstColumn="0" w:lastColumn="0" w:oddVBand="0" w:evenVBand="0" w:oddHBand="0" w:evenHBand="0" w:firstRowFirstColumn="0" w:firstRowLastColumn="0" w:lastRowFirstColumn="0" w:lastRowLastColumn="0"/>
+              <w:rPr>
+                <w:rFonts w:eastAsia="Times New Roman" w:cstheme="minorHAnsi"/>
+                <w:color w:val="1B1C1D"/>
+                <w:kern w:val="0"/>
+                <w:sz w:val="24"/>
+                <w:szCs w:val="24"/>
+                <w:bdr w:val="none" w:sz="0" w:space="0" w:color="auto" w:frame="1"/>
+                <w14:ligatures w14:val="none"/>
+              </w:rPr>
+            </w:pPr>
+            <w:r>
+              <w:rPr>
+                <w:rFonts w:eastAsia="Times New Roman" w:cstheme="minorHAnsi"/>
+                <w:color w:val="1B1C1D"/>
+                <w:kern w:val="0"/>
+                <w:sz w:val="24"/>
+                <w:szCs w:val="24"/>
+                <w:bdr w:val="none" w:sz="0" w:space="0" w:color="auto" w:frame="1"/>
+                <w14:ligatures w14:val="none"/>
+              </w:rPr>
+              <w:t>Có làm thay đổi Working Directory và Branch hiện tại (thông qua merge hoặc rebase).</w:t>
+            </w:r>
+          </w:p>
+        </w:tc>
+      </w:tr>
+      <w:tr>
+        <w:trPr>
+          <w:cnfStyle w:val="000000100000" w:firstRow="0" w:lastRow="0" w:firstColumn="0" w:lastColumn="0" w:oddVBand="0" w:evenVBand="0" w:oddHBand="1" w:evenHBand="0" w:firstRowFirstColumn="0" w:firstRowLastColumn="0" w:lastRowFirstColumn="0" w:lastRowLastColumn="0"/>
+          <w:trHeight w:val="1088"/>
+        </w:trPr>
+        <w:tc>
+          <w:tcPr>
+            <w:cnfStyle w:val="001000000000" w:firstRow="0" w:lastRow="0" w:firstColumn="1" w:lastColumn="0" w:oddVBand="0" w:evenVBand="0" w:oddHBand="0" w:evenHBand="0" w:firstRowFirstColumn="0" w:firstRowLastColumn="0" w:lastRowFirstColumn="0" w:lastRowLastColumn="0"/>
+            <w:tcW w:w="0" w:type="auto"/>
+            <w:vAlign w:val="center"/>
+            <w:hideMark/>
+          </w:tcPr>
+          <w:p>
+            <w:pPr>
+              <w:spacing w:after="0" w:line="240" w:lineRule="auto"/>
+              <w:jc w:val="center"/>
+              <w:rPr>
+                <w:rFonts w:eastAsia="Times New Roman" w:cstheme="minorHAnsi"/>
+                <w:b/>
+                <w:bCs/>
+                <w:color w:val="1B1C1D"/>
+                <w:kern w:val="0"/>
+                <w:sz w:val="24"/>
+                <w:szCs w:val="24"/>
+                <w:bdr w:val="none" w:sz="0" w:space="0" w:color="auto" w:frame="1"/>
+                <w14:ligatures w14:val="none"/>
+              </w:rPr>
+            </w:pPr>
+            <w:r>
+              <w:rPr>
+                <w:rFonts w:eastAsia="Times New Roman" w:cstheme="minorHAnsi"/>
+                <w:b/>
+                <w:bCs/>
+                <w:color w:val="1B1C1D"/>
+                <w:kern w:val="0"/>
+                <w:sz w:val="24"/>
+                <w:szCs w:val="24"/>
+                <w:bdr w:val="none" w:sz="0" w:space="0" w:color="auto" w:frame="1"/>
+                <w14:ligatures w14:val="none"/>
+              </w:rPr>
+              <w:t>Tính an toàn</w:t>
+            </w:r>
+          </w:p>
+        </w:tc>
+        <w:tc>
+          <w:tcPr>
+            <w:tcW w:w="0" w:type="auto"/>
+            <w:vAlign w:val="center"/>
+            <w:hideMark/>
+          </w:tcPr>
+          <w:p>
+            <w:pPr>
+              <w:spacing w:after="0" w:line="240" w:lineRule="auto"/>
+              <w:jc w:val="both"/>
+              <w:cnfStyle w:val="000000100000" w:firstRow="0" w:lastRow="0" w:firstColumn="0" w:lastColumn="0" w:oddVBand="0" w:evenVBand="0" w:oddHBand="1" w:evenHBand="0" w:firstRowFirstColumn="0" w:firstRowLastColumn="0" w:lastRowFirstColumn="0" w:lastRowLastColumn="0"/>
+              <w:rPr>
+                <w:rFonts w:eastAsia="Times New Roman" w:cstheme="minorHAnsi"/>
+                <w:color w:val="1B1C1D"/>
+                <w:kern w:val="0"/>
+                <w:sz w:val="24"/>
+                <w:szCs w:val="24"/>
+                <w:bdr w:val="none" w:sz="0" w:space="0" w:color="auto" w:frame="1"/>
+                <w14:ligatures w14:val="none"/>
+              </w:rPr>
+            </w:pPr>
+            <w:r>
+              <w:rPr>
+                <w:rFonts w:eastAsia="Times New Roman" w:cstheme="minorHAnsi"/>
+                <w:color w:val="1B1C1D"/>
+                <w:kern w:val="0"/>
+                <w:sz w:val="24"/>
+                <w:szCs w:val="24"/>
+                <w:bdr w:val="none" w:sz="0" w:space="0" w:color="auto" w:frame="1"/>
+                <w14:ligatures w14:val="none"/>
+              </w:rPr>
+              <w:t>An toàn hơn. Cho phép bạn xem xét các thay đổi trước khi hợp nhất thủ công.</w:t>
+            </w:r>
+          </w:p>
+        </w:tc>
+        <w:tc>
+          <w:tcPr>
+            <w:tcW w:w="0" w:type="auto"/>
+            <w:vAlign w:val="center"/>
+            <w:hideMark/>
+          </w:tcPr>
+          <w:p>
+            <w:pPr>
+              <w:spacing w:after="0" w:line="240" w:lineRule="auto"/>
+              <w:jc w:val="both"/>
+              <w:cnfStyle w:val="000000100000" w:firstRow="0" w:lastRow="0" w:firstColumn="0" w:lastColumn="0" w:oddVBand="0" w:evenVBand="0" w:oddHBand="1" w:evenHBand="0" w:firstRowFirstColumn="0" w:firstRowLastColumn="0" w:lastRowFirstColumn="0" w:lastRowLastColumn="0"/>
+              <w:rPr>
+                <w:rFonts w:eastAsia="Times New Roman" w:cstheme="minorHAnsi"/>
+                <w:color w:val="1B1C1D"/>
+                <w:kern w:val="0"/>
+                <w:sz w:val="24"/>
+                <w:szCs w:val="24"/>
+                <w:bdr w:val="none" w:sz="0" w:space="0" w:color="auto" w:frame="1"/>
+                <w14:ligatures w14:val="none"/>
+              </w:rPr>
+            </w:pPr>
+            <w:r>
+              <w:rPr>
+                <w:rFonts w:eastAsia="Times New Roman" w:cstheme="minorHAnsi"/>
+                <w:color w:val="1B1C1D"/>
+                <w:kern w:val="0"/>
+                <w:sz w:val="24"/>
+                <w:szCs w:val="24"/>
+                <w:bdr w:val="none" w:sz="0" w:space="0" w:color="auto" w:frame="1"/>
+                <w14:ligatures w14:val="none"/>
+              </w:rPr>
+              <w:t>Kém an toàn hơn (về mặt kiểm soát). Tự động hợp nhất, có thể gây ra xung đột hợp nhất (merge conflicts) ngay lập tức nếu bạn có thay đổi cục bộ.</w:t>
+            </w:r>
+          </w:p>
+        </w:tc>
+      </w:tr>
+      <w:tr>
+        <w:trPr>
+          <w:trHeight w:val="998"/>
+        </w:trPr>
+        <w:tc>
+          <w:tcPr>
+            <w:cnfStyle w:val="001000000000" w:firstRow="0" w:lastRow="0" w:firstColumn="1" w:lastColumn="0" w:oddVBand="0" w:evenVBand="0" w:oddHBand="0" w:evenHBand="0" w:firstRowFirstColumn="0" w:firstRowLastColumn="0" w:lastRowFirstColumn="0" w:lastRowLastColumn="0"/>
+            <w:tcW w:w="0" w:type="auto"/>
+            <w:vAlign w:val="center"/>
+            <w:hideMark/>
+          </w:tcPr>
+          <w:p>
+            <w:pPr>
+              <w:spacing w:after="0" w:line="240" w:lineRule="auto"/>
+              <w:jc w:val="center"/>
+              <w:rPr>
+                <w:rFonts w:eastAsia="Times New Roman" w:cstheme="minorHAnsi"/>
+                <w:b/>
+                <w:bCs/>
+                <w:color w:val="1B1C1D"/>
+                <w:kern w:val="0"/>
+                <w:sz w:val="24"/>
+                <w:szCs w:val="24"/>
+                <w:bdr w:val="none" w:sz="0" w:space="0" w:color="auto" w:frame="1"/>
+                <w14:ligatures w14:val="none"/>
+              </w:rPr>
+            </w:pPr>
+            <w:r>
+              <w:rPr>
+                <w:rFonts w:eastAsia="Times New Roman" w:cstheme="minorHAnsi"/>
+                <w:b/>
+                <w:bCs/>
+                <w:color w:val="1B1C1D"/>
+                <w:kern w:val="0"/>
+                <w:sz w:val="24"/>
+                <w:szCs w:val="24"/>
+                <w:bdr w:val="none" w:sz="0" w:space="0" w:color="auto" w:frame="1"/>
+                <w14:ligatures w14:val="none"/>
+              </w:rPr>
+              <w:t>Tương đương</w:t>
+            </w:r>
+          </w:p>
+        </w:tc>
+        <w:tc>
+          <w:tcPr>
+            <w:tcW w:w="0" w:type="auto"/>
+            <w:vAlign w:val="center"/>
+            <w:hideMark/>
+          </w:tcPr>
+          <w:p>
+            <w:pPr>
+              <w:spacing w:after="0" w:line="240" w:lineRule="auto"/>
+              <w:jc w:val="both"/>
+              <w:cnfStyle w:val="000000000000" w:firstRow="0" w:lastRow="0" w:firstColumn="0" w:lastColumn="0" w:oddVBand="0" w:evenVBand="0" w:oddHBand="0" w:evenHBand="0" w:firstRowFirstColumn="0" w:firstRowLastColumn="0" w:lastRowFirstColumn="0" w:lastRowLastColumn="0"/>
+              <w:rPr>
+                <w:rFonts w:eastAsia="Times New Roman" w:cstheme="minorHAnsi"/>
+                <w:color w:val="1B1C1D"/>
+                <w:kern w:val="0"/>
+                <w:sz w:val="24"/>
+                <w:szCs w:val="24"/>
+                <w:bdr w:val="none" w:sz="0" w:space="0" w:color="auto" w:frame="1"/>
+                <w14:ligatures w14:val="none"/>
+              </w:rPr>
+            </w:pPr>
+            <w:r>
+              <w:rPr>
+                <w:rFonts w:eastAsia="Times New Roman" w:cstheme="minorHAnsi"/>
+                <w:color w:val="1B1C1D"/>
+                <w:kern w:val="0"/>
+                <w:sz w:val="24"/>
+                <w:szCs w:val="24"/>
+                <w:bdr w:val="none" w:sz="0" w:space="0" w:color="auto" w:frame="1"/>
+                <w14:ligatures w14:val="none"/>
+              </w:rPr>
+              <w:t>git fetch &lt;remote&gt;</w:t>
+            </w:r>
+          </w:p>
+        </w:tc>
+        <w:tc>
+          <w:tcPr>
+            <w:tcW w:w="0" w:type="auto"/>
+            <w:vAlign w:val="center"/>
+            <w:hideMark/>
+          </w:tcPr>
+          <w:p>
+            <w:pPr>
+              <w:spacing w:after="0" w:line="240" w:lineRule="auto"/>
+              <w:jc w:val="both"/>
+              <w:cnfStyle w:val="000000000000" w:firstRow="0" w:lastRow="0" w:firstColumn="0" w:lastColumn="0" w:oddVBand="0" w:evenVBand="0" w:oddHBand="0" w:evenHBand="0" w:firstRowFirstColumn="0" w:firstRowLastColumn="0" w:lastRowFirstColumn="0" w:lastRowLastColumn="0"/>
+              <w:rPr>
+                <w:rFonts w:eastAsia="Times New Roman" w:cstheme="minorHAnsi"/>
+                <w:color w:val="1B1C1D"/>
+                <w:kern w:val="0"/>
+                <w:sz w:val="24"/>
+                <w:szCs w:val="24"/>
+                <w:bdr w:val="none" w:sz="0" w:space="0" w:color="auto" w:frame="1"/>
+                <w14:ligatures w14:val="none"/>
+              </w:rPr>
+            </w:pPr>
+            <w:r>
+              <w:rPr>
+                <w:rFonts w:eastAsia="Times New Roman" w:cstheme="minorHAnsi"/>
+                <w:color w:val="1B1C1D"/>
+                <w:kern w:val="0"/>
+                <w:sz w:val="24"/>
+                <w:szCs w:val="24"/>
+                <w:bdr w:val="none" w:sz="0" w:space="0" w:color="auto" w:frame="1"/>
+                <w14:ligatures w14:val="none"/>
+              </w:rPr>
+              <w:t>Tương đương với git fetch &lt;remote&gt; tiếp theo là git merge origin/&lt;branch&gt; (mặc định).</w:t>
+            </w:r>
+          </w:p>
+        </w:tc>
+      </w:tr>
+    </w:tbl>
+    <w:p>
+      <w:pPr>
+        <w:pStyle w:val="ListParagraph"/>
+        <w:ind w:left="1080"/>
+      </w:pPr>
     </w:p>
     <w:sectPr>
       <w:pgSz w:w="12240" w:h="15840"/>
@@ -1850,7 +2647,7 @@
   <w:abstractNum w:abstractNumId="0" w15:restartNumberingAfterBreak="0">
     <w:nsid w:val="12FE4404"/>
     <w:multiLevelType w:val="hybridMultilevel"/>
-    <w:tmpl w:val="9168DFF2"/>
+    <w:tmpl w:val="ECBCA602"/>
     <w:lvl w:ilvl="0" w:tplc="8918C12E">
       <w:numFmt w:val="bullet"/>
       <w:lvlText w:val="-"/>
@@ -1862,7 +2659,7 @@
         <w:rFonts w:ascii="Calibri" w:eastAsiaTheme="minorHAnsi" w:hAnsi="Calibri" w:cs="Calibri" w:hint="default"/>
       </w:rPr>
     </w:lvl>
-    <w:lvl w:ilvl="1" w:tplc="04090003" w:tentative="1">
+    <w:lvl w:ilvl="1" w:tplc="04090003">
       <w:start w:val="1"/>
       <w:numFmt w:val="bullet"/>
       <w:lvlText w:val="o"/>
@@ -1960,6 +2757,184 @@
     </w:lvl>
   </w:abstractNum>
   <w:abstractNum w:abstractNumId="1" w15:restartNumberingAfterBreak="0">
+    <w:nsid w:val="24977E3E"/>
+    <w:multiLevelType w:val="hybridMultilevel"/>
+    <w:tmpl w:val="FBE087CE"/>
+    <w:lvl w:ilvl="0" w:tplc="FFFFFFFF">
+      <w:start w:val="1"/>
+      <w:numFmt w:val="decimal"/>
+      <w:lvlText w:val="%1."/>
+      <w:lvlJc w:val="left"/>
+      <w:pPr>
+        <w:ind w:left="720" w:hanging="360"/>
+      </w:pPr>
+      <w:rPr>
+        <w:rFonts w:hint="default"/>
+      </w:rPr>
+    </w:lvl>
+    <w:lvl w:ilvl="1" w:tplc="FFFFFFFF" w:tentative="1">
+      <w:start w:val="1"/>
+      <w:numFmt w:val="lowerLetter"/>
+      <w:lvlText w:val="%2."/>
+      <w:lvlJc w:val="left"/>
+      <w:pPr>
+        <w:ind w:left="1440" w:hanging="360"/>
+      </w:pPr>
+    </w:lvl>
+    <w:lvl w:ilvl="2" w:tplc="FFFFFFFF" w:tentative="1">
+      <w:start w:val="1"/>
+      <w:numFmt w:val="lowerRoman"/>
+      <w:lvlText w:val="%3."/>
+      <w:lvlJc w:val="right"/>
+      <w:pPr>
+        <w:ind w:left="2160" w:hanging="180"/>
+      </w:pPr>
+    </w:lvl>
+    <w:lvl w:ilvl="3" w:tplc="FFFFFFFF" w:tentative="1">
+      <w:start w:val="1"/>
+      <w:numFmt w:val="decimal"/>
+      <w:lvlText w:val="%4."/>
+      <w:lvlJc w:val="left"/>
+      <w:pPr>
+        <w:ind w:left="2880" w:hanging="360"/>
+      </w:pPr>
+    </w:lvl>
+    <w:lvl w:ilvl="4" w:tplc="FFFFFFFF" w:tentative="1">
+      <w:start w:val="1"/>
+      <w:numFmt w:val="lowerLetter"/>
+      <w:lvlText w:val="%5."/>
+      <w:lvlJc w:val="left"/>
+      <w:pPr>
+        <w:ind w:left="3600" w:hanging="360"/>
+      </w:pPr>
+    </w:lvl>
+    <w:lvl w:ilvl="5" w:tplc="FFFFFFFF" w:tentative="1">
+      <w:start w:val="1"/>
+      <w:numFmt w:val="lowerRoman"/>
+      <w:lvlText w:val="%6."/>
+      <w:lvlJc w:val="right"/>
+      <w:pPr>
+        <w:ind w:left="4320" w:hanging="180"/>
+      </w:pPr>
+    </w:lvl>
+    <w:lvl w:ilvl="6" w:tplc="FFFFFFFF" w:tentative="1">
+      <w:start w:val="1"/>
+      <w:numFmt w:val="decimal"/>
+      <w:lvlText w:val="%7."/>
+      <w:lvlJc w:val="left"/>
+      <w:pPr>
+        <w:ind w:left="5040" w:hanging="360"/>
+      </w:pPr>
+    </w:lvl>
+    <w:lvl w:ilvl="7" w:tplc="FFFFFFFF" w:tentative="1">
+      <w:start w:val="1"/>
+      <w:numFmt w:val="lowerLetter"/>
+      <w:lvlText w:val="%8."/>
+      <w:lvlJc w:val="left"/>
+      <w:pPr>
+        <w:ind w:left="5760" w:hanging="360"/>
+      </w:pPr>
+    </w:lvl>
+    <w:lvl w:ilvl="8" w:tplc="FFFFFFFF" w:tentative="1">
+      <w:start w:val="1"/>
+      <w:numFmt w:val="lowerRoman"/>
+      <w:lvlText w:val="%9."/>
+      <w:lvlJc w:val="right"/>
+      <w:pPr>
+        <w:ind w:left="6480" w:hanging="180"/>
+      </w:pPr>
+    </w:lvl>
+  </w:abstractNum>
+  <w:abstractNum w:abstractNumId="2" w15:restartNumberingAfterBreak="0">
+    <w:nsid w:val="2E610AB3"/>
+    <w:multiLevelType w:val="hybridMultilevel"/>
+    <w:tmpl w:val="FBE087CE"/>
+    <w:lvl w:ilvl="0" w:tplc="FFFFFFFF">
+      <w:start w:val="1"/>
+      <w:numFmt w:val="decimal"/>
+      <w:lvlText w:val="%1."/>
+      <w:lvlJc w:val="left"/>
+      <w:pPr>
+        <w:ind w:left="720" w:hanging="360"/>
+      </w:pPr>
+      <w:rPr>
+        <w:rFonts w:hint="default"/>
+      </w:rPr>
+    </w:lvl>
+    <w:lvl w:ilvl="1" w:tplc="FFFFFFFF" w:tentative="1">
+      <w:start w:val="1"/>
+      <w:numFmt w:val="lowerLetter"/>
+      <w:lvlText w:val="%2."/>
+      <w:lvlJc w:val="left"/>
+      <w:pPr>
+        <w:ind w:left="1440" w:hanging="360"/>
+      </w:pPr>
+    </w:lvl>
+    <w:lvl w:ilvl="2" w:tplc="FFFFFFFF" w:tentative="1">
+      <w:start w:val="1"/>
+      <w:numFmt w:val="lowerRoman"/>
+      <w:lvlText w:val="%3."/>
+      <w:lvlJc w:val="right"/>
+      <w:pPr>
+        <w:ind w:left="2160" w:hanging="180"/>
+      </w:pPr>
+    </w:lvl>
+    <w:lvl w:ilvl="3" w:tplc="FFFFFFFF" w:tentative="1">
+      <w:start w:val="1"/>
+      <w:numFmt w:val="decimal"/>
+      <w:lvlText w:val="%4."/>
+      <w:lvlJc w:val="left"/>
+      <w:pPr>
+        <w:ind w:left="2880" w:hanging="360"/>
+      </w:pPr>
+    </w:lvl>
+    <w:lvl w:ilvl="4" w:tplc="FFFFFFFF" w:tentative="1">
+      <w:start w:val="1"/>
+      <w:numFmt w:val="lowerLetter"/>
+      <w:lvlText w:val="%5."/>
+      <w:lvlJc w:val="left"/>
+      <w:pPr>
+        <w:ind w:left="3600" w:hanging="360"/>
+      </w:pPr>
+    </w:lvl>
+    <w:lvl w:ilvl="5" w:tplc="FFFFFFFF" w:tentative="1">
+      <w:start w:val="1"/>
+      <w:numFmt w:val="lowerRoman"/>
+      <w:lvlText w:val="%6."/>
+      <w:lvlJc w:val="right"/>
+      <w:pPr>
+        <w:ind w:left="4320" w:hanging="180"/>
+      </w:pPr>
+    </w:lvl>
+    <w:lvl w:ilvl="6" w:tplc="FFFFFFFF" w:tentative="1">
+      <w:start w:val="1"/>
+      <w:numFmt w:val="decimal"/>
+      <w:lvlText w:val="%7."/>
+      <w:lvlJc w:val="left"/>
+      <w:pPr>
+        <w:ind w:left="5040" w:hanging="360"/>
+      </w:pPr>
+    </w:lvl>
+    <w:lvl w:ilvl="7" w:tplc="FFFFFFFF" w:tentative="1">
+      <w:start w:val="1"/>
+      <w:numFmt w:val="lowerLetter"/>
+      <w:lvlText w:val="%8."/>
+      <w:lvlJc w:val="left"/>
+      <w:pPr>
+        <w:ind w:left="5760" w:hanging="360"/>
+      </w:pPr>
+    </w:lvl>
+    <w:lvl w:ilvl="8" w:tplc="FFFFFFFF" w:tentative="1">
+      <w:start w:val="1"/>
+      <w:numFmt w:val="lowerRoman"/>
+      <w:lvlText w:val="%9."/>
+      <w:lvlJc w:val="right"/>
+      <w:pPr>
+        <w:ind w:left="6480" w:hanging="180"/>
+      </w:pPr>
+    </w:lvl>
+  </w:abstractNum>
+  <w:abstractNum w:abstractNumId="3" w15:restartNumberingAfterBreak="0">
     <w:nsid w:val="2F133B4C"/>
     <w:multiLevelType w:val="hybridMultilevel"/>
     <w:tmpl w:val="8CD43854"/>
@@ -2071,10 +3046,304 @@
       </w:rPr>
     </w:lvl>
   </w:abstractNum>
-  <w:abstractNum w:abstractNumId="2" w15:restartNumberingAfterBreak="0">
+  <w:abstractNum w:abstractNumId="4" w15:restartNumberingAfterBreak="0">
+    <w:nsid w:val="352C12F4"/>
+    <w:multiLevelType w:val="multilevel"/>
+    <w:tmpl w:val="9D9CEAF2"/>
+    <w:lvl w:ilvl="0">
+      <w:start w:val="1"/>
+      <w:numFmt w:val="bullet"/>
+      <w:lvlText w:val=""/>
+      <w:lvlJc w:val="left"/>
+      <w:pPr>
+        <w:tabs>
+          <w:tab w:val="num" w:pos="720"/>
+        </w:tabs>
+        <w:ind w:left="720" w:hanging="360"/>
+      </w:pPr>
+      <w:rPr>
+        <w:rFonts w:ascii="Symbol" w:hAnsi="Symbol" w:hint="default"/>
+        <w:sz w:val="20"/>
+      </w:rPr>
+    </w:lvl>
+    <w:lvl w:ilvl="1">
+      <w:start w:val="1"/>
+      <w:numFmt w:val="bullet"/>
+      <w:lvlText w:val="o"/>
+      <w:lvlJc w:val="left"/>
+      <w:pPr>
+        <w:tabs>
+          <w:tab w:val="num" w:pos="1440"/>
+        </w:tabs>
+        <w:ind w:left="1440" w:hanging="360"/>
+      </w:pPr>
+      <w:rPr>
+        <w:rFonts w:ascii="Courier New" w:hAnsi="Courier New" w:hint="default"/>
+        <w:sz w:val="20"/>
+      </w:rPr>
+    </w:lvl>
+    <w:lvl w:ilvl="2" w:tentative="1">
+      <w:start w:val="1"/>
+      <w:numFmt w:val="bullet"/>
+      <w:lvlText w:val=""/>
+      <w:lvlJc w:val="left"/>
+      <w:pPr>
+        <w:tabs>
+          <w:tab w:val="num" w:pos="2160"/>
+        </w:tabs>
+        <w:ind w:left="2160" w:hanging="360"/>
+      </w:pPr>
+      <w:rPr>
+        <w:rFonts w:ascii="Wingdings" w:hAnsi="Wingdings" w:hint="default"/>
+        <w:sz w:val="20"/>
+      </w:rPr>
+    </w:lvl>
+    <w:lvl w:ilvl="3" w:tentative="1">
+      <w:start w:val="1"/>
+      <w:numFmt w:val="bullet"/>
+      <w:lvlText w:val=""/>
+      <w:lvlJc w:val="left"/>
+      <w:pPr>
+        <w:tabs>
+          <w:tab w:val="num" w:pos="2880"/>
+        </w:tabs>
+        <w:ind w:left="2880" w:hanging="360"/>
+      </w:pPr>
+      <w:rPr>
+        <w:rFonts w:ascii="Wingdings" w:hAnsi="Wingdings" w:hint="default"/>
+        <w:sz w:val="20"/>
+      </w:rPr>
+    </w:lvl>
+    <w:lvl w:ilvl="4" w:tentative="1">
+      <w:start w:val="1"/>
+      <w:numFmt w:val="bullet"/>
+      <w:lvlText w:val=""/>
+      <w:lvlJc w:val="left"/>
+      <w:pPr>
+        <w:tabs>
+          <w:tab w:val="num" w:pos="3600"/>
+        </w:tabs>
+        <w:ind w:left="3600" w:hanging="360"/>
+      </w:pPr>
+      <w:rPr>
+        <w:rFonts w:ascii="Wingdings" w:hAnsi="Wingdings" w:hint="default"/>
+        <w:sz w:val="20"/>
+      </w:rPr>
+    </w:lvl>
+    <w:lvl w:ilvl="5" w:tentative="1">
+      <w:start w:val="1"/>
+      <w:numFmt w:val="bullet"/>
+      <w:lvlText w:val=""/>
+      <w:lvlJc w:val="left"/>
+      <w:pPr>
+        <w:tabs>
+          <w:tab w:val="num" w:pos="4320"/>
+        </w:tabs>
+        <w:ind w:left="4320" w:hanging="360"/>
+      </w:pPr>
+      <w:rPr>
+        <w:rFonts w:ascii="Wingdings" w:hAnsi="Wingdings" w:hint="default"/>
+        <w:sz w:val="20"/>
+      </w:rPr>
+    </w:lvl>
+    <w:lvl w:ilvl="6" w:tentative="1">
+      <w:start w:val="1"/>
+      <w:numFmt w:val="bullet"/>
+      <w:lvlText w:val=""/>
+      <w:lvlJc w:val="left"/>
+      <w:pPr>
+        <w:tabs>
+          <w:tab w:val="num" w:pos="5040"/>
+        </w:tabs>
+        <w:ind w:left="5040" w:hanging="360"/>
+      </w:pPr>
+      <w:rPr>
+        <w:rFonts w:ascii="Wingdings" w:hAnsi="Wingdings" w:hint="default"/>
+        <w:sz w:val="20"/>
+      </w:rPr>
+    </w:lvl>
+    <w:lvl w:ilvl="7" w:tentative="1">
+      <w:start w:val="1"/>
+      <w:numFmt w:val="bullet"/>
+      <w:lvlText w:val=""/>
+      <w:lvlJc w:val="left"/>
+      <w:pPr>
+        <w:tabs>
+          <w:tab w:val="num" w:pos="5760"/>
+        </w:tabs>
+        <w:ind w:left="5760" w:hanging="360"/>
+      </w:pPr>
+      <w:rPr>
+        <w:rFonts w:ascii="Wingdings" w:hAnsi="Wingdings" w:hint="default"/>
+        <w:sz w:val="20"/>
+      </w:rPr>
+    </w:lvl>
+    <w:lvl w:ilvl="8" w:tentative="1">
+      <w:start w:val="1"/>
+      <w:numFmt w:val="bullet"/>
+      <w:lvlText w:val=""/>
+      <w:lvlJc w:val="left"/>
+      <w:pPr>
+        <w:tabs>
+          <w:tab w:val="num" w:pos="6480"/>
+        </w:tabs>
+        <w:ind w:left="6480" w:hanging="360"/>
+      </w:pPr>
+      <w:rPr>
+        <w:rFonts w:ascii="Wingdings" w:hAnsi="Wingdings" w:hint="default"/>
+        <w:sz w:val="20"/>
+      </w:rPr>
+    </w:lvl>
+  </w:abstractNum>
+  <w:abstractNum w:abstractNumId="5" w15:restartNumberingAfterBreak="0">
+    <w:nsid w:val="508A7BE0"/>
+    <w:multiLevelType w:val="hybridMultilevel"/>
+    <w:tmpl w:val="4C90C0FA"/>
+    <w:lvl w:ilvl="0" w:tplc="DC60EDE8">
+      <w:start w:val="1"/>
+      <w:numFmt w:val="bullet"/>
+      <w:lvlText w:val=""/>
+      <w:lvlJc w:val="left"/>
+      <w:pPr>
+        <w:tabs>
+          <w:tab w:val="num" w:pos="720"/>
+        </w:tabs>
+        <w:ind w:left="720" w:hanging="360"/>
+      </w:pPr>
+      <w:rPr>
+        <w:rFonts w:ascii="Symbol" w:hAnsi="Symbol" w:hint="default"/>
+        <w:sz w:val="20"/>
+      </w:rPr>
+    </w:lvl>
+    <w:lvl w:ilvl="1" w:tplc="9FA05BF4">
+      <w:start w:val="1"/>
+      <w:numFmt w:val="decimal"/>
+      <w:lvlText w:val="%2."/>
+      <w:lvlJc w:val="left"/>
+      <w:pPr>
+        <w:tabs>
+          <w:tab w:val="num" w:pos="1440"/>
+        </w:tabs>
+        <w:ind w:left="1440" w:hanging="360"/>
+      </w:pPr>
+    </w:lvl>
+    <w:lvl w:ilvl="2" w:tplc="2F24CBAC" w:tentative="1">
+      <w:start w:val="1"/>
+      <w:numFmt w:val="bullet"/>
+      <w:lvlText w:val=""/>
+      <w:lvlJc w:val="left"/>
+      <w:pPr>
+        <w:tabs>
+          <w:tab w:val="num" w:pos="2160"/>
+        </w:tabs>
+        <w:ind w:left="2160" w:hanging="360"/>
+      </w:pPr>
+      <w:rPr>
+        <w:rFonts w:ascii="Wingdings" w:hAnsi="Wingdings" w:hint="default"/>
+        <w:sz w:val="20"/>
+      </w:rPr>
+    </w:lvl>
+    <w:lvl w:ilvl="3" w:tplc="429A660C" w:tentative="1">
+      <w:start w:val="1"/>
+      <w:numFmt w:val="bullet"/>
+      <w:lvlText w:val=""/>
+      <w:lvlJc w:val="left"/>
+      <w:pPr>
+        <w:tabs>
+          <w:tab w:val="num" w:pos="2880"/>
+        </w:tabs>
+        <w:ind w:left="2880" w:hanging="360"/>
+      </w:pPr>
+      <w:rPr>
+        <w:rFonts w:ascii="Wingdings" w:hAnsi="Wingdings" w:hint="default"/>
+        <w:sz w:val="20"/>
+      </w:rPr>
+    </w:lvl>
+    <w:lvl w:ilvl="4" w:tplc="75DE4C4C" w:tentative="1">
+      <w:start w:val="1"/>
+      <w:numFmt w:val="bullet"/>
+      <w:lvlText w:val=""/>
+      <w:lvlJc w:val="left"/>
+      <w:pPr>
+        <w:tabs>
+          <w:tab w:val="num" w:pos="3600"/>
+        </w:tabs>
+        <w:ind w:left="3600" w:hanging="360"/>
+      </w:pPr>
+      <w:rPr>
+        <w:rFonts w:ascii="Wingdings" w:hAnsi="Wingdings" w:hint="default"/>
+        <w:sz w:val="20"/>
+      </w:rPr>
+    </w:lvl>
+    <w:lvl w:ilvl="5" w:tplc="961C542C" w:tentative="1">
+      <w:start w:val="1"/>
+      <w:numFmt w:val="bullet"/>
+      <w:lvlText w:val=""/>
+      <w:lvlJc w:val="left"/>
+      <w:pPr>
+        <w:tabs>
+          <w:tab w:val="num" w:pos="4320"/>
+        </w:tabs>
+        <w:ind w:left="4320" w:hanging="360"/>
+      </w:pPr>
+      <w:rPr>
+        <w:rFonts w:ascii="Wingdings" w:hAnsi="Wingdings" w:hint="default"/>
+        <w:sz w:val="20"/>
+      </w:rPr>
+    </w:lvl>
+    <w:lvl w:ilvl="6" w:tplc="8882447A" w:tentative="1">
+      <w:start w:val="1"/>
+      <w:numFmt w:val="bullet"/>
+      <w:lvlText w:val=""/>
+      <w:lvlJc w:val="left"/>
+      <w:pPr>
+        <w:tabs>
+          <w:tab w:val="num" w:pos="5040"/>
+        </w:tabs>
+        <w:ind w:left="5040" w:hanging="360"/>
+      </w:pPr>
+      <w:rPr>
+        <w:rFonts w:ascii="Wingdings" w:hAnsi="Wingdings" w:hint="default"/>
+        <w:sz w:val="20"/>
+      </w:rPr>
+    </w:lvl>
+    <w:lvl w:ilvl="7" w:tplc="6AB65850" w:tentative="1">
+      <w:start w:val="1"/>
+      <w:numFmt w:val="bullet"/>
+      <w:lvlText w:val=""/>
+      <w:lvlJc w:val="left"/>
+      <w:pPr>
+        <w:tabs>
+          <w:tab w:val="num" w:pos="5760"/>
+        </w:tabs>
+        <w:ind w:left="5760" w:hanging="360"/>
+      </w:pPr>
+      <w:rPr>
+        <w:rFonts w:ascii="Wingdings" w:hAnsi="Wingdings" w:hint="default"/>
+        <w:sz w:val="20"/>
+      </w:rPr>
+    </w:lvl>
+    <w:lvl w:ilvl="8" w:tplc="7158C7EC" w:tentative="1">
+      <w:start w:val="1"/>
+      <w:numFmt w:val="bullet"/>
+      <w:lvlText w:val=""/>
+      <w:lvlJc w:val="left"/>
+      <w:pPr>
+        <w:tabs>
+          <w:tab w:val="num" w:pos="6480"/>
+        </w:tabs>
+        <w:ind w:left="6480" w:hanging="360"/>
+      </w:pPr>
+      <w:rPr>
+        <w:rFonts w:ascii="Wingdings" w:hAnsi="Wingdings" w:hint="default"/>
+        <w:sz w:val="20"/>
+      </w:rPr>
+    </w:lvl>
+  </w:abstractNum>
+  <w:abstractNum w:abstractNumId="6" w15:restartNumberingAfterBreak="0">
     <w:nsid w:val="7D7970EB"/>
     <w:multiLevelType w:val="hybridMultilevel"/>
-    <w:tmpl w:val="F83EF5DC"/>
+    <w:tmpl w:val="FBE087CE"/>
     <w:lvl w:ilvl="0" w:tplc="0409000F">
       <w:start w:val="1"/>
       <w:numFmt w:val="decimal"/>
@@ -2161,12 +3430,24 @@
     </w:lvl>
   </w:abstractNum>
   <w:num w:numId="1" w16cid:durableId="1494180743">
-    <w:abstractNumId w:val="2"/>
+    <w:abstractNumId w:val="6"/>
   </w:num>
   <w:num w:numId="2" w16cid:durableId="216624445">
     <w:abstractNumId w:val="0"/>
   </w:num>
   <w:num w:numId="3" w16cid:durableId="2113893154">
+    <w:abstractNumId w:val="3"/>
+  </w:num>
+  <w:num w:numId="4" w16cid:durableId="1855801411">
+    <w:abstractNumId w:val="4"/>
+  </w:num>
+  <w:num w:numId="5" w16cid:durableId="1728799619">
+    <w:abstractNumId w:val="5"/>
+  </w:num>
+  <w:num w:numId="6" w16cid:durableId="952515735">
+    <w:abstractNumId w:val="2"/>
+  </w:num>
+  <w:num w:numId="7" w16cid:durableId="1399087727">
     <w:abstractNumId w:val="1"/>
   </w:num>
 </w:numbering>
@@ -2573,6 +3854,27 @@
     <w:name w:val="Normal"/>
     <w:qFormat/>
   </w:style>
+  <w:style w:type="paragraph" w:styleId="Heading2">
+    <w:name w:val="heading 2"/>
+    <w:basedOn w:val="Normal"/>
+    <w:link w:val="Heading2Char"/>
+    <w:uiPriority w:val="9"/>
+    <w:qFormat/>
+    <w:rsid w:val="00567916"/>
+    <w:pPr>
+      <w:spacing w:before="100" w:beforeAutospacing="1" w:after="100" w:afterAutospacing="1" w:line="240" w:lineRule="auto"/>
+      <w:outlineLvl w:val="1"/>
+    </w:pPr>
+    <w:rPr>
+      <w:rFonts w:ascii="Times New Roman" w:eastAsia="Times New Roman" w:hAnsi="Times New Roman" w:cs="Times New Roman"/>
+      <w:b/>
+      <w:bCs/>
+      <w:kern w:val="0"/>
+      <w:sz w:val="36"/>
+      <w:szCs w:val="36"/>
+      <w14:ligatures w14:val="none"/>
+    </w:rPr>
+  </w:style>
   <w:style w:type="character" w:default="1" w:styleId="DefaultParagraphFont">
     <w:name w:val="Default Paragraph Font"/>
     <w:uiPriority w:val="1"/>
@@ -2673,6 +3975,83 @@
         <w:shd w:val="clear" w:color="auto" w:fill="F2F2F2" w:themeFill="background1" w:themeFillShade="F2"/>
       </w:tcPr>
     </w:tblStylePr>
+  </w:style>
+  <w:style w:type="character" w:styleId="Strong">
+    <w:name w:val="Strong"/>
+    <w:basedOn w:val="DefaultParagraphFont"/>
+    <w:uiPriority w:val="22"/>
+    <w:qFormat/>
+    <w:rsid w:val="00CF66C5"/>
+    <w:rPr>
+      <w:b/>
+      <w:bCs/>
+    </w:rPr>
+  </w:style>
+  <w:style w:type="character" w:styleId="HTMLCode">
+    <w:name w:val="HTML Code"/>
+    <w:basedOn w:val="DefaultParagraphFont"/>
+    <w:uiPriority w:val="99"/>
+    <w:semiHidden/>
+    <w:unhideWhenUsed/>
+    <w:rsid w:val="00CF66C5"/>
+    <w:rPr>
+      <w:rFonts w:ascii="Courier New" w:eastAsia="Times New Roman" w:hAnsi="Courier New" w:cs="Courier New"/>
+      <w:sz w:val="20"/>
+      <w:szCs w:val="20"/>
+    </w:rPr>
+  </w:style>
+  <w:style w:type="table" w:styleId="TableGridLight">
+    <w:name w:val="Grid Table Light"/>
+    <w:basedOn w:val="TableNormal"/>
+    <w:uiPriority w:val="40"/>
+    <w:rsid w:val="008D7F9B"/>
+    <w:pPr>
+      <w:spacing w:after="0" w:line="240" w:lineRule="auto"/>
+    </w:pPr>
+    <w:tblPr>
+      <w:tblBorders>
+        <w:top w:val="single" w:sz="4" w:space="0" w:color="BFBFBF" w:themeColor="background1" w:themeShade="BF"/>
+        <w:left w:val="single" w:sz="4" w:space="0" w:color="BFBFBF" w:themeColor="background1" w:themeShade="BF"/>
+        <w:bottom w:val="single" w:sz="4" w:space="0" w:color="BFBFBF" w:themeColor="background1" w:themeShade="BF"/>
+        <w:right w:val="single" w:sz="4" w:space="0" w:color="BFBFBF" w:themeColor="background1" w:themeShade="BF"/>
+        <w:insideH w:val="single" w:sz="4" w:space="0" w:color="BFBFBF" w:themeColor="background1" w:themeShade="BF"/>
+        <w:insideV w:val="single" w:sz="4" w:space="0" w:color="BFBFBF" w:themeColor="background1" w:themeShade="BF"/>
+      </w:tblBorders>
+    </w:tblPr>
+  </w:style>
+  <w:style w:type="character" w:customStyle="1" w:styleId="Heading2Char">
+    <w:name w:val="Heading 2 Char"/>
+    <w:basedOn w:val="DefaultParagraphFont"/>
+    <w:link w:val="Heading2"/>
+    <w:uiPriority w:val="9"/>
+    <w:rsid w:val="00567916"/>
+    <w:rPr>
+      <w:rFonts w:ascii="Times New Roman" w:eastAsia="Times New Roman" w:hAnsi="Times New Roman" w:cs="Times New Roman"/>
+      <w:b/>
+      <w:bCs/>
+      <w:kern w:val="0"/>
+      <w:sz w:val="36"/>
+      <w:szCs w:val="36"/>
+      <w14:ligatures w14:val="none"/>
+    </w:rPr>
+  </w:style>
+  <w:style w:type="paragraph" w:styleId="NormalWeb">
+    <w:name w:val="Normal (Web)"/>
+    <w:basedOn w:val="Normal"/>
+    <w:uiPriority w:val="99"/>
+    <w:semiHidden/>
+    <w:unhideWhenUsed/>
+    <w:rsid w:val="00567916"/>
+    <w:pPr>
+      <w:spacing w:before="100" w:beforeAutospacing="1" w:after="100" w:afterAutospacing="1" w:line="240" w:lineRule="auto"/>
+    </w:pPr>
+    <w:rPr>
+      <w:rFonts w:ascii="Times New Roman" w:eastAsia="Times New Roman" w:hAnsi="Times New Roman" w:cs="Times New Roman"/>
+      <w:kern w:val="0"/>
+      <w:sz w:val="24"/>
+      <w:szCs w:val="24"/>
+      <w14:ligatures w14:val="none"/>
+    </w:rPr>
   </w:style>
 </w:styles>
 </file>

</xml_diff>